<commit_message>
final prohect before cv
</commit_message>
<xml_diff>
--- a/BIDS Project Protocol.docx
+++ b/BIDS Project Protocol.docx
@@ -2,10 +2,7 @@
 <file path=word/document.xml><?xml version="1.0" encoding="utf-8"?>
 <w:document xmlns:wpc="http://schemas.microsoft.com/office/word/2010/wordprocessingCanvas" xmlns:cx="http://schemas.microsoft.com/office/drawing/2014/chartex" xmlns:cx1="http://schemas.microsoft.com/office/drawing/2015/9/8/chartex" xmlns:cx2="http://schemas.microsoft.com/office/drawing/2015/10/21/chartex" xmlns:cx3="http://schemas.microsoft.com/office/drawing/2016/5/9/chartex" xmlns:cx4="http://schemas.microsoft.com/office/drawing/2016/5/10/chartex" xmlns:cx5="http://schemas.microsoft.com/office/drawing/2016/5/11/chartex" xmlns:cx6="http://schemas.microsoft.com/office/drawing/2016/5/12/chartex" xmlns:cx7="http://schemas.microsoft.com/office/drawing/2016/5/13/chartex" xmlns:cx8="http://schemas.microsoft.com/office/drawing/2016/5/14/chartex" xmlns:mc="http://schemas.openxmlformats.org/markup-compatibility/2006" xmlns:aink="http://schemas.microsoft.com/office/drawing/2016/ink" xmlns:am3d="http://schemas.microsoft.com/office/drawing/2017/model3d" xmlns:o="urn:schemas-microsoft-com:office:office" xmlns:r="http://schemas.openxmlformats.org/officeDocument/2006/relationships" xmlns:m="http://schemas.openxmlformats.org/officeDocument/2006/math" xmlns:v="urn:schemas-microsoft-com:vml" xmlns:wp14="http://schemas.microsoft.com/office/word/2010/wordprocessingDrawing" xmlns:wp="http://schemas.openxmlformats.org/drawingml/2006/wordprocessingDrawing" xmlns:w10="urn:schemas-microsoft-com:office:word" xmlns:w="http://schemas.openxmlformats.org/wordprocessingml/2006/main" xmlns:w14="http://schemas.microsoft.com/office/word/2010/wordml" xmlns:w15="http://schemas.microsoft.com/office/word/2012/wordml" xmlns:w16cid="http://schemas.microsoft.com/office/word/2016/wordml/cid" xmlns:w16se="http://schemas.microsoft.com/office/word/2015/wordml/symex" xmlns:wpg="http://schemas.microsoft.com/office/word/2010/wordprocessingGroup" xmlns:wpi="http://schemas.microsoft.com/office/word/2010/wordprocessingInk" xmlns:wne="http://schemas.microsoft.com/office/word/2006/wordml" xmlns:wps="http://schemas.microsoft.com/office/word/2010/wordprocessingShape" mc:Ignorable="w14 w15 w16se w16cid wp14">
   <w:body>
-    <w:p>
-      <w:bookmarkStart w:id="0" w:name="_GoBack"/>
-      <w:bookmarkEnd w:id="0"/>
-    </w:p>
+    <w:p/>
     <w:p/>
     <w:p/>
     <w:p/>
@@ -77,24 +74,15 @@
       <w:pPr>
         <w:pStyle w:val="Heading1"/>
       </w:pPr>
-      <w:bookmarkStart w:id="1" w:name="_1r4gxw8o7kz8" w:colFirst="0" w:colLast="0"/>
-      <w:bookmarkEnd w:id="1"/>
-      <w:r>
-        <w:lastRenderedPageBreak/>
+      <w:bookmarkStart w:id="0" w:name="_1r4gxw8o7kz8" w:colFirst="0" w:colLast="0"/>
+      <w:bookmarkEnd w:id="0"/>
+      <w:r>
         <w:t>Introduction</w:t>
       </w:r>
     </w:p>
     <w:p>
       <w:r>
-        <w:t xml:space="preserve">Here you </w:t>
-      </w:r>
-      <w:proofErr w:type="gramStart"/>
-      <w:r>
-        <w:t>have to</w:t>
-      </w:r>
-      <w:proofErr w:type="gramEnd"/>
-      <w:r>
-        <w:t xml:space="preserve"> give some known facts about the field you will work on.</w:t>
+        <w:t>Here you have to give some known facts about the field you will work on.</w:t>
       </w:r>
     </w:p>
     <w:p>
@@ -121,13 +109,18 @@
         </w:numPr>
       </w:pPr>
       <w:r>
-        <w:t xml:space="preserve">Which questions do we want to </w:t>
-      </w:r>
-      <w:proofErr w:type="gramStart"/>
-      <w:r>
-        <w:t>answer ?</w:t>
-      </w:r>
-      <w:proofErr w:type="gramEnd"/>
+        <w:t>Which questions do we want to answer</w:t>
+      </w:r>
+      <w:ins w:id="1" w:author="Vladi Polonsky" w:date="2020-04-06T21:03:00Z">
+        <w:r>
+          <w:t xml:space="preserve">? </w:t>
+        </w:r>
+      </w:ins>
+      <w:del w:id="2" w:author="Vladi Polonsky" w:date="2020-04-06T21:02:00Z">
+        <w:r>
+          <w:delText xml:space="preserve"> ?</w:delText>
+        </w:r>
+      </w:del>
     </w:p>
     <w:p>
       <w:pPr>
@@ -159,10 +152,7 @@
         </w:numPr>
       </w:pPr>
       <w:r>
-        <w:t xml:space="preserve">What is known </w:t>
-      </w:r>
-      <w:r>
-        <w:t>to influence the outcome?</w:t>
+        <w:t>What is known to influence the outcome?</w:t>
       </w:r>
     </w:p>
     <w:p>
@@ -172,11 +162,16 @@
           <w:numId w:val="1"/>
         </w:numPr>
       </w:pPr>
-      <w:proofErr w:type="gramStart"/>
-      <w:r>
-        <w:t>Does</w:t>
-      </w:r>
-      <w:proofErr w:type="gramEnd"/>
+      <w:del w:id="3" w:author="Vladi Polonsky" w:date="2020-04-06T22:49:00Z">
+        <w:r>
+          <w:delText>Does</w:delText>
+        </w:r>
+      </w:del>
+      <w:ins w:id="4" w:author="Vladi Polonsky" w:date="2020-04-06T22:49:00Z">
+        <w:r>
+          <w:t>Do</w:t>
+        </w:r>
+      </w:ins>
       <w:r>
         <w:t xml:space="preserve"> we have any possible new knowledge that has not been in use before?</w:t>
       </w:r>
@@ -189,8 +184,1170 @@
     <w:p/>
     <w:p>
       <w:r>
+        <w:t>[vladi]</w:t>
+      </w:r>
+    </w:p>
+    <w:p>
+      <w:pPr>
+        <w:spacing w:line="240" w:lineRule="auto"/>
+        <w:rPr>
+          <w:rFonts w:ascii="Times New Roman" w:eastAsia="Times New Roman" w:hAnsi="Times New Roman" w:cs="Times New Roman"/>
+          <w:sz w:val="24"/>
+          <w:szCs w:val="24"/>
+          <w:lang w:val="en-US"/>
+        </w:rPr>
+      </w:pPr>
+    </w:p>
+    <w:p>
+      <w:pPr>
+        <w:pStyle w:val="ListParagraph"/>
+        <w:numPr>
+          <w:ilvl w:val="0"/>
+          <w:numId w:val="7"/>
+        </w:numPr>
+        <w:spacing w:line="240" w:lineRule="auto"/>
+        <w:rPr>
+          <w:ins w:id="5" w:author="Vladi Polonsky" w:date="2020-04-06T22:44:00Z"/>
+          <w:rFonts w:ascii="Times New Roman" w:eastAsia="Times New Roman" w:hAnsi="Times New Roman" w:cs="Times New Roman"/>
+          <w:sz w:val="24"/>
+          <w:szCs w:val="24"/>
+          <w:lang w:val="en-US"/>
+        </w:rPr>
+      </w:pPr>
+      <w:r>
+        <w:rPr>
+          <w:rFonts w:ascii="Times New Roman" w:eastAsia="Times New Roman" w:hAnsi="Times New Roman" w:cs="Times New Roman"/>
+          <w:sz w:val="24"/>
+          <w:szCs w:val="24"/>
+          <w:lang w:val="en-US"/>
+          <w:rPrChange w:id="6" w:author="Vladi Polonsky" w:date="2020-04-06T21:04:00Z">
+            <w:rPr>
+              <w:lang w:val="en-US"/>
+            </w:rPr>
+          </w:rPrChange>
+        </w:rPr>
+        <w:t>These are the works that were used as part of the background and domain research</w:t>
+      </w:r>
+    </w:p>
+    <w:p>
+      <w:pPr>
+        <w:pStyle w:val="ListParagraph"/>
+        <w:spacing w:line="240" w:lineRule="auto"/>
+        <w:rPr>
+          <w:ins w:id="7" w:author="Vladi Polonsky" w:date="2020-04-06T21:09:00Z"/>
+          <w:rFonts w:ascii="Times New Roman" w:eastAsia="Times New Roman" w:hAnsi="Times New Roman" w:cs="Times New Roman"/>
+          <w:sz w:val="24"/>
+          <w:szCs w:val="24"/>
+          <w:lang w:val="en-US"/>
+        </w:rPr>
+        <w:pPrChange w:id="8" w:author="Vladi Polonsky" w:date="2020-04-06T22:44:00Z">
+          <w:pPr>
+            <w:pStyle w:val="ListParagraph"/>
+            <w:numPr>
+              <w:numId w:val="7"/>
+            </w:numPr>
+            <w:spacing w:line="240" w:lineRule="auto"/>
+            <w:ind w:hanging="360"/>
+          </w:pPr>
+        </w:pPrChange>
+      </w:pPr>
+    </w:p>
+    <w:p>
+      <w:pPr>
+        <w:pStyle w:val="ListParagraph"/>
+        <w:numPr>
+          <w:ilvl w:val="1"/>
+          <w:numId w:val="7"/>
+        </w:numPr>
+        <w:spacing w:line="240" w:lineRule="auto"/>
+        <w:rPr>
+          <w:del w:id="9" w:author="Vladi Polonsky" w:date="2020-04-06T21:09:00Z"/>
+          <w:rFonts w:ascii="Times New Roman" w:eastAsia="Times New Roman" w:hAnsi="Times New Roman" w:cs="Times New Roman"/>
+          <w:sz w:val="24"/>
+          <w:szCs w:val="24"/>
+          <w:lang w:val="en-US"/>
+          <w:rPrChange w:id="10" w:author="Vladi Polonsky" w:date="2020-04-06T21:04:00Z">
+            <w:rPr>
+              <w:del w:id="11" w:author="Vladi Polonsky" w:date="2020-04-06T21:09:00Z"/>
+              <w:lang w:val="en-US"/>
+            </w:rPr>
+          </w:rPrChange>
+        </w:rPr>
+        <w:pPrChange w:id="12" w:author="Vladi Polonsky" w:date="2020-04-06T21:09:00Z">
+          <w:pPr>
+            <w:spacing w:line="240" w:lineRule="auto"/>
+          </w:pPr>
+        </w:pPrChange>
+      </w:pPr>
+      <w:ins w:id="13" w:author="Vladi Polonsky" w:date="2020-04-06T21:09:00Z">
+        <w:r>
+          <w:fldChar w:fldCharType="begin"/>
+        </w:r>
+        <w:r>
+          <w:instrText xml:space="preserve"> HYPERLINK "https://towardsdatascience.com/predicting-airbnb-prices-with-machine-learning-and-deep-learning-f46d44afb8a6" </w:instrText>
+        </w:r>
+        <w:r>
+          <w:fldChar w:fldCharType="separate"/>
+        </w:r>
+        <w:r>
+          <w:rPr>
+            <w:rStyle w:val="Hyperlink"/>
+          </w:rPr>
+          <w:t>https://towardsdatascience.com/predicting-airbnb-prices-with-machine-learning-and-deep-learning-f46d44afb8a6</w:t>
+        </w:r>
+        <w:r>
+          <w:fldChar w:fldCharType="end"/>
+        </w:r>
+      </w:ins>
+    </w:p>
+    <w:p>
+      <w:pPr>
+        <w:pStyle w:val="ListParagraph"/>
+        <w:numPr>
+          <w:ilvl w:val="1"/>
+          <w:numId w:val="7"/>
+        </w:numPr>
+        <w:spacing w:line="240" w:lineRule="auto"/>
+        <w:rPr>
+          <w:rFonts w:ascii="Times New Roman" w:eastAsia="Times New Roman" w:hAnsi="Times New Roman" w:cs="Times New Roman"/>
+          <w:color w:val="196AD4"/>
+          <w:sz w:val="24"/>
+          <w:szCs w:val="24"/>
+          <w:u w:val="single"/>
+          <w:lang w:val="en-US"/>
+          <w:rPrChange w:id="14" w:author="Vladi Polonsky" w:date="2020-04-06T21:09:00Z">
+            <w:rPr>
+              <w:lang w:val="en-US"/>
+            </w:rPr>
+          </w:rPrChange>
+        </w:rPr>
+        <w:pPrChange w:id="15" w:author="Vladi Polonsky" w:date="2020-04-06T21:09:00Z">
+          <w:pPr>
+            <w:spacing w:line="240" w:lineRule="auto"/>
+          </w:pPr>
+        </w:pPrChange>
+      </w:pPr>
+    </w:p>
+    <w:p>
+      <w:pPr>
+        <w:pStyle w:val="ListParagraph"/>
+        <w:numPr>
+          <w:ilvl w:val="1"/>
+          <w:numId w:val="7"/>
+        </w:numPr>
+        <w:spacing w:line="240" w:lineRule="auto"/>
+        <w:rPr>
+          <w:del w:id="16" w:author="Vladi Polonsky" w:date="2020-04-06T22:44:00Z"/>
+          <w:rStyle w:val="Hyperlink"/>
+          <w:rPrChange w:id="17" w:author="Vladi Polonsky" w:date="2020-04-06T21:09:00Z">
+            <w:rPr>
+              <w:del w:id="18" w:author="Vladi Polonsky" w:date="2020-04-06T22:44:00Z"/>
+              <w:lang w:val="en-US"/>
+            </w:rPr>
+          </w:rPrChange>
+        </w:rPr>
+        <w:pPrChange w:id="19" w:author="Vladi Polonsky" w:date="2020-04-06T21:09:00Z">
+          <w:pPr>
+            <w:spacing w:line="240" w:lineRule="auto"/>
+          </w:pPr>
+        </w:pPrChange>
+      </w:pPr>
+      <w:ins w:id="20" w:author="Vladi Polonsky" w:date="2020-04-06T21:04:00Z">
+        <w:r>
+          <w:rPr>
+            <w:rStyle w:val="Hyperlink"/>
+            <w:rPrChange w:id="21" w:author="Vladi Polonsky" w:date="2020-04-06T21:09:00Z">
+              <w:rPr>
+                <w:rFonts w:ascii="Times New Roman" w:eastAsia="Times New Roman" w:hAnsi="Times New Roman" w:cs="Times New Roman"/>
+                <w:color w:val="196AD4"/>
+                <w:sz w:val="24"/>
+                <w:szCs w:val="24"/>
+                <w:u w:val="single"/>
+                <w:lang w:val="en-US"/>
+              </w:rPr>
+            </w:rPrChange>
+          </w:rPr>
+          <w:fldChar w:fldCharType="begin"/>
+        </w:r>
+        <w:r>
+          <w:rPr>
+            <w:rStyle w:val="Hyperlink"/>
+            <w:rPrChange w:id="22" w:author="Vladi Polonsky" w:date="2020-04-06T21:09:00Z">
+              <w:rPr>
+                <w:rFonts w:ascii="Times New Roman" w:eastAsia="Times New Roman" w:hAnsi="Times New Roman" w:cs="Times New Roman"/>
+                <w:color w:val="196AD4"/>
+                <w:sz w:val="24"/>
+                <w:szCs w:val="24"/>
+                <w:u w:val="single"/>
+                <w:lang w:val="en-US"/>
+              </w:rPr>
+            </w:rPrChange>
+          </w:rPr>
+          <w:instrText xml:space="preserve"> HYPERLINK "</w:instrText>
+        </w:r>
+      </w:ins>
+      <w:r>
+        <w:rPr>
+          <w:rStyle w:val="Hyperlink"/>
+          <w:rPrChange w:id="23" w:author="Vladi Polonsky" w:date="2020-04-06T21:09:00Z">
+            <w:rPr>
+              <w:rStyle w:val="Hyperlink"/>
+              <w:rFonts w:ascii="Times New Roman" w:eastAsia="Times New Roman" w:hAnsi="Times New Roman" w:cs="Times New Roman"/>
+              <w:sz w:val="24"/>
+              <w:szCs w:val="24"/>
+              <w:lang w:val="en-US"/>
+            </w:rPr>
+          </w:rPrChange>
+        </w:rPr>
+        <w:instrText>https://towardsdatascience.com/going-dutch-how-i-used-data-science-and-machine-learning-to-find-an-apartment-in-amsterdam-part-def30d6799e4</w:instrText>
+      </w:r>
+      <w:ins w:id="24" w:author="Vladi Polonsky" w:date="2020-04-06T21:04:00Z">
+        <w:r>
+          <w:rPr>
+            <w:rStyle w:val="Hyperlink"/>
+            <w:rPrChange w:id="25" w:author="Vladi Polonsky" w:date="2020-04-06T21:09:00Z">
+              <w:rPr>
+                <w:rFonts w:ascii="Times New Roman" w:eastAsia="Times New Roman" w:hAnsi="Times New Roman" w:cs="Times New Roman"/>
+                <w:color w:val="196AD4"/>
+                <w:sz w:val="24"/>
+                <w:szCs w:val="24"/>
+                <w:u w:val="single"/>
+                <w:lang w:val="en-US"/>
+              </w:rPr>
+            </w:rPrChange>
+          </w:rPr>
+          <w:instrText xml:space="preserve">" </w:instrText>
+        </w:r>
+        <w:r>
+          <w:rPr>
+            <w:rStyle w:val="Hyperlink"/>
+            <w:rPrChange w:id="26" w:author="Vladi Polonsky" w:date="2020-04-06T21:09:00Z">
+              <w:rPr>
+                <w:rFonts w:ascii="Times New Roman" w:eastAsia="Times New Roman" w:hAnsi="Times New Roman" w:cs="Times New Roman"/>
+                <w:color w:val="196AD4"/>
+                <w:sz w:val="24"/>
+                <w:szCs w:val="24"/>
+                <w:u w:val="single"/>
+                <w:lang w:val="en-US"/>
+              </w:rPr>
+            </w:rPrChange>
+          </w:rPr>
+          <w:fldChar w:fldCharType="separate"/>
+        </w:r>
+      </w:ins>
+      <w:r>
+        <w:rPr>
+          <w:rStyle w:val="Hyperlink"/>
+          <w:rPrChange w:id="27" w:author="Vladi Polonsky" w:date="2020-04-06T21:09:00Z">
+            <w:rPr>
+              <w:rStyle w:val="Hyperlink"/>
+              <w:rFonts w:ascii="Times New Roman" w:eastAsia="Times New Roman" w:hAnsi="Times New Roman" w:cs="Times New Roman"/>
+              <w:sz w:val="24"/>
+              <w:szCs w:val="24"/>
+              <w:lang w:val="en-US"/>
+            </w:rPr>
+          </w:rPrChange>
+        </w:rPr>
+        <w:t>https://towardsdatascience.com/going-dutch-how-i-used</w:t>
+      </w:r>
+      <w:r>
+        <w:rPr>
+          <w:rStyle w:val="Hyperlink"/>
+          <w:rPrChange w:id="28" w:author="Vladi Polonsky" w:date="2020-04-06T21:09:00Z">
+            <w:rPr>
+              <w:rStyle w:val="Hyperlink"/>
+              <w:rFonts w:ascii="Times New Roman" w:eastAsia="Times New Roman" w:hAnsi="Times New Roman" w:cs="Times New Roman"/>
+              <w:sz w:val="24"/>
+              <w:szCs w:val="24"/>
+              <w:lang w:val="en-US"/>
+            </w:rPr>
+          </w:rPrChange>
+        </w:rPr>
+        <w:t>-</w:t>
+      </w:r>
+      <w:r>
+        <w:rPr>
+          <w:rStyle w:val="Hyperlink"/>
+          <w:rPrChange w:id="29" w:author="Vladi Polonsky" w:date="2020-04-06T21:09:00Z">
+            <w:rPr>
+              <w:rStyle w:val="Hyperlink"/>
+              <w:rFonts w:ascii="Times New Roman" w:eastAsia="Times New Roman" w:hAnsi="Times New Roman" w:cs="Times New Roman"/>
+              <w:sz w:val="24"/>
+              <w:szCs w:val="24"/>
+              <w:lang w:val="en-US"/>
+            </w:rPr>
+          </w:rPrChange>
+        </w:rPr>
+        <w:t>data-science-and-machine-learning-to-find-an-apartment-in-amsterdam-part-def30d6799e4</w:t>
+      </w:r>
+      <w:ins w:id="30" w:author="Vladi Polonsky" w:date="2020-04-06T21:04:00Z">
+        <w:r>
+          <w:rPr>
+            <w:rStyle w:val="Hyperlink"/>
+            <w:rPrChange w:id="31" w:author="Vladi Polonsky" w:date="2020-04-06T21:09:00Z">
+              <w:rPr>
+                <w:rFonts w:ascii="Times New Roman" w:eastAsia="Times New Roman" w:hAnsi="Times New Roman" w:cs="Times New Roman"/>
+                <w:color w:val="196AD4"/>
+                <w:sz w:val="24"/>
+                <w:szCs w:val="24"/>
+                <w:u w:val="single"/>
+                <w:lang w:val="en-US"/>
+              </w:rPr>
+            </w:rPrChange>
+          </w:rPr>
+          <w:fldChar w:fldCharType="end"/>
+        </w:r>
+      </w:ins>
+    </w:p>
+    <w:p>
+      <w:pPr>
+        <w:pStyle w:val="ListParagraph"/>
+        <w:numPr>
+          <w:ilvl w:val="1"/>
+          <w:numId w:val="7"/>
+        </w:numPr>
+        <w:spacing w:line="240" w:lineRule="auto"/>
+        <w:rPr>
+          <w:rStyle w:val="Hyperlink"/>
+          <w:rPrChange w:id="32" w:author="Vladi Polonsky" w:date="2020-04-06T21:09:00Z">
+            <w:rPr>
+              <w:rFonts w:ascii="Times New Roman" w:eastAsia="Times New Roman" w:hAnsi="Times New Roman" w:cs="Times New Roman"/>
+              <w:sz w:val="24"/>
+              <w:szCs w:val="24"/>
+              <w:lang w:val="en-US"/>
+            </w:rPr>
+          </w:rPrChange>
+        </w:rPr>
+        <w:pPrChange w:id="33" w:author="Vladi Polonsky" w:date="2020-04-06T22:44:00Z">
+          <w:pPr>
+            <w:spacing w:line="240" w:lineRule="auto"/>
+          </w:pPr>
+        </w:pPrChange>
+      </w:pPr>
+    </w:p>
+    <w:p>
+      <w:pPr>
+        <w:pStyle w:val="ListParagraph"/>
+        <w:numPr>
+          <w:ilvl w:val="1"/>
+          <w:numId w:val="7"/>
+        </w:numPr>
+        <w:spacing w:line="240" w:lineRule="auto"/>
+        <w:rPr>
+          <w:del w:id="34" w:author="Vladi Polonsky" w:date="2020-04-06T22:44:00Z"/>
+          <w:rStyle w:val="Hyperlink"/>
+          <w:rPrChange w:id="35" w:author="Vladi Polonsky" w:date="2020-04-06T21:09:00Z">
+            <w:rPr>
+              <w:del w:id="36" w:author="Vladi Polonsky" w:date="2020-04-06T22:44:00Z"/>
+              <w:lang w:val="en-US"/>
+            </w:rPr>
+          </w:rPrChange>
+        </w:rPr>
+        <w:pPrChange w:id="37" w:author="Vladi Polonsky" w:date="2020-04-06T21:09:00Z">
+          <w:pPr>
+            <w:spacing w:line="240" w:lineRule="auto"/>
+          </w:pPr>
+        </w:pPrChange>
+      </w:pPr>
+      <w:r>
+        <w:rPr>
+          <w:rStyle w:val="Hyperlink"/>
+          <w:rPrChange w:id="38" w:author="Vladi Polonsky" w:date="2020-04-06T21:09:00Z">
+            <w:rPr>
+              <w:lang w:val="en-US"/>
+            </w:rPr>
+          </w:rPrChange>
+        </w:rPr>
+        <w:fldChar w:fldCharType="begin"/>
+      </w:r>
+      <w:r>
+        <w:rPr>
+          <w:rStyle w:val="Hyperlink"/>
+          <w:rPrChange w:id="39" w:author="Vladi Polonsky" w:date="2020-04-06T21:09:00Z">
+            <w:rPr>
+              <w:lang w:val="en-US"/>
+            </w:rPr>
+          </w:rPrChange>
+        </w:rPr>
+        <w:instrText xml:space="preserve"> HYPERLINK "https://towardsdatascience.com/predicting-airbnb-prices-with-machine-learning-and-location-data-5c1e033d0a5a" \t "_blank" </w:instrText>
+      </w:r>
+      <w:r>
+        <w:rPr>
+          <w:rStyle w:val="Hyperlink"/>
+          <w:rPrChange w:id="40" w:author="Vladi Polonsky" w:date="2020-04-06T21:09:00Z">
+            <w:rPr>
+              <w:lang w:val="en-US"/>
+            </w:rPr>
+          </w:rPrChange>
+        </w:rPr>
+        <w:fldChar w:fldCharType="separate"/>
+      </w:r>
+      <w:r>
+        <w:rPr>
+          <w:rStyle w:val="Hyperlink"/>
+          <w:rPrChange w:id="41" w:author="Vladi Polonsky" w:date="2020-04-06T21:09:00Z">
+            <w:rPr>
+              <w:color w:val="196AD4"/>
+              <w:u w:val="single"/>
+              <w:lang w:val="en-US"/>
+            </w:rPr>
+          </w:rPrChange>
+        </w:rPr>
+        <w:t>https://towardsdatascience.com/predicting-airbnb-prices-with-</w:t>
+      </w:r>
+      <w:r>
+        <w:rPr>
+          <w:rStyle w:val="Hyperlink"/>
+          <w:rPrChange w:id="42" w:author="Vladi Polonsky" w:date="2020-04-06T21:09:00Z">
+            <w:rPr>
+              <w:color w:val="196AD4"/>
+              <w:u w:val="single"/>
+              <w:lang w:val="en-US"/>
+            </w:rPr>
+          </w:rPrChange>
+        </w:rPr>
+        <w:t>m</w:t>
+      </w:r>
+      <w:r>
+        <w:rPr>
+          <w:rStyle w:val="Hyperlink"/>
+          <w:rPrChange w:id="43" w:author="Vladi Polonsky" w:date="2020-04-06T21:09:00Z">
+            <w:rPr>
+              <w:color w:val="196AD4"/>
+              <w:u w:val="single"/>
+              <w:lang w:val="en-US"/>
+            </w:rPr>
+          </w:rPrChange>
+        </w:rPr>
+        <w:t>achine-learning-and-location-data-5c1e033d0a5a</w:t>
+      </w:r>
+      <w:r>
+        <w:rPr>
+          <w:rStyle w:val="Hyperlink"/>
+          <w:rPrChange w:id="44" w:author="Vladi Polonsky" w:date="2020-04-06T21:09:00Z">
+            <w:rPr>
+              <w:lang w:val="en-US"/>
+            </w:rPr>
+          </w:rPrChange>
+        </w:rPr>
+        <w:fldChar w:fldCharType="end"/>
+      </w:r>
+    </w:p>
+    <w:p>
+      <w:pPr>
+        <w:pStyle w:val="ListParagraph"/>
+        <w:numPr>
+          <w:ilvl w:val="1"/>
+          <w:numId w:val="7"/>
+        </w:numPr>
+        <w:spacing w:line="240" w:lineRule="auto"/>
+        <w:rPr>
+          <w:rStyle w:val="Hyperlink"/>
+          <w:rPrChange w:id="45" w:author="Vladi Polonsky" w:date="2020-04-06T21:09:00Z">
+            <w:rPr>
+              <w:rFonts w:ascii="Times New Roman" w:eastAsia="Times New Roman" w:hAnsi="Times New Roman" w:cs="Times New Roman"/>
+              <w:sz w:val="24"/>
+              <w:szCs w:val="24"/>
+              <w:lang w:val="en-US"/>
+            </w:rPr>
+          </w:rPrChange>
+        </w:rPr>
+        <w:pPrChange w:id="46" w:author="Vladi Polonsky" w:date="2020-04-06T22:44:00Z">
+          <w:pPr>
+            <w:spacing w:line="240" w:lineRule="auto"/>
+          </w:pPr>
+        </w:pPrChange>
+      </w:pPr>
+    </w:p>
+    <w:p>
+      <w:pPr>
+        <w:pStyle w:val="ListParagraph"/>
+        <w:numPr>
+          <w:ilvl w:val="1"/>
+          <w:numId w:val="7"/>
+        </w:numPr>
+        <w:spacing w:line="240" w:lineRule="auto"/>
+        <w:rPr>
+          <w:del w:id="47" w:author="Vladi Polonsky" w:date="2020-04-06T22:44:00Z"/>
+          <w:rStyle w:val="Hyperlink"/>
+          <w:rPrChange w:id="48" w:author="Vladi Polonsky" w:date="2020-04-06T21:09:00Z">
+            <w:rPr>
+              <w:del w:id="49" w:author="Vladi Polonsky" w:date="2020-04-06T22:44:00Z"/>
+              <w:lang w:val="en-US"/>
+            </w:rPr>
+          </w:rPrChange>
+        </w:rPr>
+        <w:pPrChange w:id="50" w:author="Vladi Polonsky" w:date="2020-04-06T21:09:00Z">
+          <w:pPr>
+            <w:spacing w:line="240" w:lineRule="auto"/>
+          </w:pPr>
+        </w:pPrChange>
+      </w:pPr>
+      <w:r>
+        <w:rPr>
+          <w:rStyle w:val="Hyperlink"/>
+          <w:rPrChange w:id="51" w:author="Vladi Polonsky" w:date="2020-04-06T21:09:00Z">
+            <w:rPr>
+              <w:lang w:val="en-US"/>
+            </w:rPr>
+          </w:rPrChange>
+        </w:rPr>
+        <w:fldChar w:fldCharType="begin"/>
+      </w:r>
+      <w:r>
+        <w:rPr>
+          <w:rStyle w:val="Hyperlink"/>
+          <w:rPrChange w:id="52" w:author="Vladi Polonsky" w:date="2020-04-06T21:09:00Z">
+            <w:rPr>
+              <w:lang w:val="en-US"/>
+            </w:rPr>
+          </w:rPrChange>
+        </w:rPr>
+        <w:instrText xml:space="preserve"> HYPERLINK "http://users.ece.northwestern.edu/~xws864/eecs349/doc/FinalReport.pdf" \t "_blank" </w:instrText>
+      </w:r>
+      <w:r>
+        <w:rPr>
+          <w:rStyle w:val="Hyperlink"/>
+          <w:rPrChange w:id="53" w:author="Vladi Polonsky" w:date="2020-04-06T21:09:00Z">
+            <w:rPr>
+              <w:lang w:val="en-US"/>
+            </w:rPr>
+          </w:rPrChange>
+        </w:rPr>
+        <w:fldChar w:fldCharType="separate"/>
+      </w:r>
+      <w:r>
+        <w:rPr>
+          <w:rStyle w:val="Hyperlink"/>
+          <w:rPrChange w:id="54" w:author="Vladi Polonsky" w:date="2020-04-06T21:09:00Z">
+            <w:rPr>
+              <w:color w:val="196AD4"/>
+              <w:u w:val="single"/>
+              <w:lang w:val="en-US"/>
+            </w:rPr>
+          </w:rPrChange>
+        </w:rPr>
+        <w:t>http://users.ece.northwestern.edu/~xws864/eecs349/doc/FinalReport.pdf</w:t>
+      </w:r>
+      <w:r>
+        <w:rPr>
+          <w:rStyle w:val="Hyperlink"/>
+          <w:rPrChange w:id="55" w:author="Vladi Polonsky" w:date="2020-04-06T21:09:00Z">
+            <w:rPr>
+              <w:lang w:val="en-US"/>
+            </w:rPr>
+          </w:rPrChange>
+        </w:rPr>
+        <w:fldChar w:fldCharType="end"/>
+      </w:r>
+    </w:p>
+    <w:p>
+      <w:pPr>
+        <w:pStyle w:val="ListParagraph"/>
+        <w:numPr>
+          <w:ilvl w:val="1"/>
+          <w:numId w:val="7"/>
+        </w:numPr>
+        <w:spacing w:line="240" w:lineRule="auto"/>
+        <w:rPr>
+          <w:rStyle w:val="Hyperlink"/>
+          <w:rPrChange w:id="56" w:author="Vladi Polonsky" w:date="2020-04-06T21:09:00Z">
+            <w:rPr>
+              <w:rFonts w:ascii="Times New Roman" w:eastAsia="Times New Roman" w:hAnsi="Times New Roman" w:cs="Times New Roman"/>
+              <w:sz w:val="24"/>
+              <w:szCs w:val="24"/>
+              <w:lang w:val="en-US"/>
+            </w:rPr>
+          </w:rPrChange>
+        </w:rPr>
+        <w:pPrChange w:id="57" w:author="Vladi Polonsky" w:date="2020-04-06T22:44:00Z">
+          <w:pPr>
+            <w:spacing w:line="240" w:lineRule="auto"/>
+          </w:pPr>
+        </w:pPrChange>
+      </w:pPr>
+    </w:p>
+    <w:p>
+      <w:pPr>
+        <w:pStyle w:val="ListParagraph"/>
+        <w:numPr>
+          <w:ilvl w:val="1"/>
+          <w:numId w:val="7"/>
+        </w:numPr>
+        <w:spacing w:line="240" w:lineRule="auto"/>
+        <w:rPr>
+          <w:ins w:id="58" w:author="Vladi Polonsky" w:date="2020-04-06T21:04:00Z"/>
+          <w:rStyle w:val="Hyperlink"/>
+          <w:rPrChange w:id="59" w:author="Vladi Polonsky" w:date="2020-04-06T21:09:00Z">
+            <w:rPr>
+              <w:ins w:id="60" w:author="Vladi Polonsky" w:date="2020-04-06T21:04:00Z"/>
+              <w:rFonts w:ascii="Times New Roman" w:eastAsia="Times New Roman" w:hAnsi="Times New Roman" w:cs="Times New Roman"/>
+              <w:sz w:val="24"/>
+              <w:szCs w:val="24"/>
+              <w:lang w:val="en-US"/>
+            </w:rPr>
+          </w:rPrChange>
+        </w:rPr>
+        <w:pPrChange w:id="61" w:author="Vladi Polonsky" w:date="2020-04-06T21:09:00Z">
+          <w:pPr>
+            <w:pStyle w:val="ListParagraph"/>
+            <w:numPr>
+              <w:numId w:val="7"/>
+            </w:numPr>
+            <w:spacing w:line="240" w:lineRule="auto"/>
+            <w:ind w:left="1080" w:hanging="360"/>
+          </w:pPr>
+        </w:pPrChange>
+      </w:pPr>
+      <w:r>
+        <w:rPr>
+          <w:rStyle w:val="Hyperlink"/>
+          <w:rPrChange w:id="62" w:author="Vladi Polonsky" w:date="2020-04-06T21:09:00Z">
+            <w:rPr>
+              <w:lang w:val="en-US"/>
+            </w:rPr>
+          </w:rPrChange>
+        </w:rPr>
+        <w:fldChar w:fldCharType="begin"/>
+      </w:r>
+      <w:r>
+        <w:rPr>
+          <w:rStyle w:val="Hyperlink"/>
+          <w:rPrChange w:id="63" w:author="Vladi Polonsky" w:date="2020-04-06T21:09:00Z">
+            <w:rPr>
+              <w:lang w:val="en-US"/>
+            </w:rPr>
+          </w:rPrChange>
+        </w:rPr>
+        <w:instrText xml:space="preserve"> HYPERLINK "https://medium.com/asif-anwar/utrecht-apartment-hunting-da9883131ff6" \t "_blank" </w:instrText>
+      </w:r>
+      <w:r>
+        <w:rPr>
+          <w:rStyle w:val="Hyperlink"/>
+          <w:rPrChange w:id="64" w:author="Vladi Polonsky" w:date="2020-04-06T21:09:00Z">
+            <w:rPr>
+              <w:lang w:val="en-US"/>
+            </w:rPr>
+          </w:rPrChange>
+        </w:rPr>
+        <w:fldChar w:fldCharType="separate"/>
+      </w:r>
+      <w:r>
+        <w:rPr>
+          <w:rStyle w:val="Hyperlink"/>
+          <w:rPrChange w:id="65" w:author="Vladi Polonsky" w:date="2020-04-06T21:09:00Z">
+            <w:rPr>
+              <w:color w:val="196AD4"/>
+              <w:u w:val="single"/>
+              <w:lang w:val="en-US"/>
+            </w:rPr>
+          </w:rPrChange>
+        </w:rPr>
+        <w:t>https://medium.com/asif-anwar/utrecht-apartment-hunting-da9883131ff6</w:t>
+      </w:r>
+      <w:r>
+        <w:rPr>
+          <w:rStyle w:val="Hyperlink"/>
+          <w:rPrChange w:id="66" w:author="Vladi Polonsky" w:date="2020-04-06T21:09:00Z">
+            <w:rPr>
+              <w:lang w:val="en-US"/>
+            </w:rPr>
+          </w:rPrChange>
+        </w:rPr>
+        <w:fldChar w:fldCharType="end"/>
+      </w:r>
+    </w:p>
+    <w:p>
+      <w:pPr>
+        <w:pStyle w:val="ListParagraph"/>
+        <w:rPr>
+          <w:ins w:id="67" w:author="Vladi Polonsky" w:date="2020-04-06T21:04:00Z"/>
+          <w:rFonts w:ascii="Times New Roman" w:eastAsia="Times New Roman" w:hAnsi="Times New Roman" w:cs="Times New Roman"/>
+          <w:sz w:val="24"/>
+          <w:szCs w:val="24"/>
+          <w:lang w:val="en-US"/>
+          <w:rPrChange w:id="68" w:author="Vladi Polonsky" w:date="2020-04-06T21:04:00Z">
+            <w:rPr>
+              <w:ins w:id="69" w:author="Vladi Polonsky" w:date="2020-04-06T21:04:00Z"/>
+              <w:lang w:val="en-US"/>
+            </w:rPr>
+          </w:rPrChange>
+        </w:rPr>
+        <w:pPrChange w:id="70" w:author="Vladi Polonsky" w:date="2020-04-06T21:04:00Z">
+          <w:pPr>
+            <w:pStyle w:val="ListParagraph"/>
+            <w:numPr>
+              <w:numId w:val="7"/>
+            </w:numPr>
+            <w:spacing w:line="240" w:lineRule="auto"/>
+            <w:ind w:left="1080" w:hanging="360"/>
+          </w:pPr>
+        </w:pPrChange>
+      </w:pPr>
+    </w:p>
+    <w:p>
+      <w:pPr>
+        <w:pStyle w:val="ListParagraph"/>
+        <w:spacing w:line="240" w:lineRule="auto"/>
+        <w:rPr>
+          <w:del w:id="71" w:author="Vladi Polonsky" w:date="2020-04-06T21:04:00Z"/>
+          <w:rFonts w:ascii="Times New Roman" w:eastAsia="Times New Roman" w:hAnsi="Times New Roman" w:cs="Times New Roman"/>
+          <w:sz w:val="24"/>
+          <w:szCs w:val="24"/>
+          <w:lang w:val="en-US"/>
+          <w:rPrChange w:id="72" w:author="Vladi Polonsky" w:date="2020-04-06T21:04:00Z">
+            <w:rPr>
+              <w:del w:id="73" w:author="Vladi Polonsky" w:date="2020-04-06T21:04:00Z"/>
+              <w:lang w:val="en-US"/>
+            </w:rPr>
+          </w:rPrChange>
+        </w:rPr>
+        <w:pPrChange w:id="74" w:author="Vladi Polonsky" w:date="2020-04-06T21:04:00Z">
+          <w:pPr>
+            <w:spacing w:line="240" w:lineRule="auto"/>
+          </w:pPr>
+        </w:pPrChange>
+      </w:pPr>
+    </w:p>
+    <w:p>
+      <w:pPr>
+        <w:pStyle w:val="ListParagraph"/>
+        <w:numPr>
+          <w:ilvl w:val="0"/>
+          <w:numId w:val="7"/>
+        </w:numPr>
+        <w:spacing w:line="240" w:lineRule="auto"/>
+        <w:rPr>
+          <w:ins w:id="75" w:author="Vladi Polonsky" w:date="2020-04-06T21:07:00Z"/>
+          <w:rFonts w:ascii="Times New Roman" w:eastAsia="Times New Roman" w:hAnsi="Times New Roman" w:cs="Times New Roman"/>
+          <w:sz w:val="24"/>
+          <w:szCs w:val="24"/>
+          <w:lang w:val="en-US"/>
+        </w:rPr>
+      </w:pPr>
+      <w:ins w:id="76" w:author="Vladi Polonsky" w:date="2020-04-06T21:04:00Z">
+        <w:r>
+          <w:rPr>
+            <w:rFonts w:ascii="Times New Roman" w:eastAsia="Times New Roman" w:hAnsi="Times New Roman" w:cs="Times New Roman"/>
+            <w:sz w:val="24"/>
+            <w:szCs w:val="24"/>
+            <w:lang w:val="en-US"/>
+            <w:rPrChange w:id="77" w:author="Vladi Polonsky" w:date="2020-04-06T21:05:00Z">
+              <w:rPr>
+                <w:lang w:val="en-US"/>
+              </w:rPr>
+            </w:rPrChange>
+          </w:rPr>
+          <w:t xml:space="preserve">The </w:t>
+        </w:r>
+      </w:ins>
+      <w:ins w:id="78" w:author="Vladi Polonsky" w:date="2020-04-06T21:05:00Z">
+        <w:r>
+          <w:rPr>
+            <w:rFonts w:ascii="Times New Roman" w:eastAsia="Times New Roman" w:hAnsi="Times New Roman" w:cs="Times New Roman"/>
+            <w:sz w:val="24"/>
+            <w:szCs w:val="24"/>
+            <w:lang w:val="en-US"/>
+          </w:rPr>
+          <w:t xml:space="preserve">question we would like to answer is: what would be the </w:t>
+        </w:r>
+      </w:ins>
+      <w:ins w:id="79" w:author="Vladi Polonsky" w:date="2020-04-06T21:06:00Z">
+        <w:r>
+          <w:rPr>
+            <w:rFonts w:ascii="Times New Roman" w:eastAsia="Times New Roman" w:hAnsi="Times New Roman" w:cs="Times New Roman"/>
+            <w:sz w:val="24"/>
+            <w:szCs w:val="24"/>
+            <w:lang w:val="en-US"/>
+          </w:rPr>
+          <w:t xml:space="preserve">occupation of the particular apartment in a particle week, </w:t>
+        </w:r>
+      </w:ins>
+      <w:ins w:id="80" w:author="Vladi Polonsky" w:date="2020-04-06T21:05:00Z">
+        <w:r>
+          <w:rPr>
+            <w:rFonts w:ascii="Times New Roman" w:eastAsia="Times New Roman" w:hAnsi="Times New Roman" w:cs="Times New Roman"/>
+            <w:sz w:val="24"/>
+            <w:szCs w:val="24"/>
+            <w:lang w:val="en-US"/>
+          </w:rPr>
+          <w:t xml:space="preserve">given </w:t>
+        </w:r>
+      </w:ins>
+      <w:ins w:id="81" w:author="Vladi Polonsky" w:date="2020-04-06T21:06:00Z">
+        <w:r>
+          <w:rPr>
+            <w:rFonts w:ascii="Times New Roman" w:eastAsia="Times New Roman" w:hAnsi="Times New Roman" w:cs="Times New Roman"/>
+            <w:sz w:val="24"/>
+            <w:szCs w:val="24"/>
+            <w:lang w:val="en-US"/>
+          </w:rPr>
+          <w:t xml:space="preserve">set of </w:t>
+        </w:r>
+      </w:ins>
+      <w:ins w:id="82" w:author="Vladi Polonsky" w:date="2020-04-06T21:07:00Z">
+        <w:r>
+          <w:rPr>
+            <w:rFonts w:ascii="Times New Roman" w:eastAsia="Times New Roman" w:hAnsi="Times New Roman" w:cs="Times New Roman"/>
+            <w:sz w:val="24"/>
+            <w:szCs w:val="24"/>
+            <w:lang w:val="en-US"/>
+          </w:rPr>
+          <w:t>features</w:t>
+        </w:r>
+        <w:r>
+          <w:rPr>
+            <w:rFonts w:ascii="Times New Roman" w:eastAsia="Times New Roman" w:hAnsi="Times New Roman" w:cs="Times New Roman"/>
+            <w:sz w:val="24"/>
+            <w:szCs w:val="24"/>
+            <w:lang w:val="en-US"/>
+          </w:rPr>
+          <w:t>(</w:t>
+        </w:r>
+        <w:r>
+          <w:rPr>
+            <w:rFonts w:ascii="Times New Roman" w:eastAsia="Times New Roman" w:hAnsi="Times New Roman" w:cs="Times New Roman"/>
+            <w:sz w:val="24"/>
+            <w:szCs w:val="24"/>
+            <w:lang w:val="en-US"/>
+          </w:rPr>
+          <w:t xml:space="preserve"> related to </w:t>
+        </w:r>
+      </w:ins>
+      <w:ins w:id="83" w:author="Vladi Polonsky" w:date="2020-04-06T21:05:00Z">
+        <w:r>
+          <w:rPr>
+            <w:rFonts w:ascii="Times New Roman" w:eastAsia="Times New Roman" w:hAnsi="Times New Roman" w:cs="Times New Roman"/>
+            <w:sz w:val="24"/>
+            <w:szCs w:val="24"/>
+            <w:lang w:val="en-US"/>
+          </w:rPr>
+          <w:t>apartment description</w:t>
+        </w:r>
+      </w:ins>
+      <w:ins w:id="84" w:author="Vladi Polonsky" w:date="2020-04-06T21:06:00Z">
+        <w:r>
+          <w:rPr>
+            <w:rFonts w:ascii="Times New Roman" w:eastAsia="Times New Roman" w:hAnsi="Times New Roman" w:cs="Times New Roman"/>
+            <w:sz w:val="24"/>
+            <w:szCs w:val="24"/>
+            <w:lang w:val="en-US"/>
+          </w:rPr>
+          <w:t xml:space="preserve">, </w:t>
+        </w:r>
+      </w:ins>
+      <w:ins w:id="85" w:author="Vladi Polonsky" w:date="2020-04-06T21:07:00Z">
+        <w:r>
+          <w:rPr>
+            <w:rFonts w:ascii="Times New Roman" w:eastAsia="Times New Roman" w:hAnsi="Times New Roman" w:cs="Times New Roman"/>
+            <w:sz w:val="24"/>
+            <w:szCs w:val="24"/>
+            <w:lang w:val="en-US"/>
+          </w:rPr>
+          <w:t>price and reviews)</w:t>
+        </w:r>
+      </w:ins>
+    </w:p>
+    <w:p>
+      <w:pPr>
+        <w:pStyle w:val="ListParagraph"/>
+        <w:numPr>
+          <w:ilvl w:val="0"/>
+          <w:numId w:val="7"/>
+        </w:numPr>
+        <w:spacing w:line="240" w:lineRule="auto"/>
+        <w:rPr>
+          <w:del w:id="86" w:author="Vladi Polonsky" w:date="2020-04-06T22:44:00Z"/>
+          <w:rFonts w:ascii="Times New Roman" w:eastAsia="Times New Roman" w:hAnsi="Times New Roman" w:cs="Times New Roman"/>
+          <w:sz w:val="24"/>
+          <w:szCs w:val="24"/>
+          <w:lang w:val="en-US"/>
+          <w:rPrChange w:id="87" w:author="Vladi Polonsky" w:date="2020-04-06T21:05:00Z">
+            <w:rPr>
+              <w:del w:id="88" w:author="Vladi Polonsky" w:date="2020-04-06T22:44:00Z"/>
+              <w:lang w:val="en-US"/>
+            </w:rPr>
+          </w:rPrChange>
+        </w:rPr>
+        <w:pPrChange w:id="89" w:author="Vladi Polonsky" w:date="2020-04-06T21:05:00Z">
+          <w:pPr>
+            <w:spacing w:line="240" w:lineRule="auto"/>
+          </w:pPr>
+        </w:pPrChange>
+      </w:pPr>
+    </w:p>
+    <w:p>
+      <w:pPr>
+        <w:rPr>
+          <w:lang w:val="en-US"/>
+        </w:rPr>
+      </w:pPr>
+    </w:p>
+    <w:p>
+      <w:pPr>
+        <w:pStyle w:val="im"/>
+        <w:shd w:val="clear" w:color="auto" w:fill="FFFFFF"/>
+        <w:spacing w:before="206" w:beforeAutospacing="0" w:after="0" w:afterAutospacing="0"/>
+        <w:rPr>
+          <w:ins w:id="90" w:author="Vladi Polonsky" w:date="2020-04-06T23:05:00Z"/>
+          <w:rPrChange w:id="91" w:author="Vladi Polonsky" w:date="2020-04-06T23:17:00Z">
+            <w:rPr>
+              <w:ins w:id="92" w:author="Vladi Polonsky" w:date="2020-04-06T23:05:00Z"/>
+              <w:rFonts w:ascii="Georgia" w:hAnsi="Georgia"/>
+              <w:spacing w:val="-1"/>
+              <w:sz w:val="32"/>
+              <w:szCs w:val="32"/>
+            </w:rPr>
+          </w:rPrChange>
+        </w:rPr>
+      </w:pPr>
+      <w:r>
         <w:br w:type="page"/>
       </w:r>
+      <w:ins w:id="93" w:author="Vladi Polonsky" w:date="2020-04-06T23:05:00Z">
+        <w:r>
+          <w:rPr>
+            <w:rPrChange w:id="94" w:author="Vladi Polonsky" w:date="2020-04-06T23:17:00Z">
+              <w:rPr>
+                <w:rFonts w:ascii="Georgia" w:hAnsi="Georgia"/>
+                <w:spacing w:val="-1"/>
+                <w:sz w:val="32"/>
+                <w:szCs w:val="32"/>
+              </w:rPr>
+            </w:rPrChange>
+          </w:rPr>
+          <w:t>Airbnb is a home-sharing platform that allows home-owners and renters (‘hosts’) to put their properties (‘listings’) online, so that guests can pay to stay in them. Hosts are expected to set their own prices for their listings. Although Airbnb and other sites provide some general guidance, there are currently no free and accurate services which help hosts price their properties using a wide range of data points.</w:t>
+        </w:r>
+      </w:ins>
+    </w:p>
+    <w:p>
+      <w:pPr>
+        <w:pStyle w:val="im"/>
+        <w:shd w:val="clear" w:color="auto" w:fill="FFFFFF"/>
+        <w:spacing w:before="480" w:beforeAutospacing="0" w:after="0" w:afterAutospacing="0"/>
+        <w:rPr>
+          <w:ins w:id="95" w:author="Vladi Polonsky" w:date="2020-04-06T23:05:00Z"/>
+          <w:rPrChange w:id="96" w:author="Vladi Polonsky" w:date="2020-04-06T23:17:00Z">
+            <w:rPr>
+              <w:ins w:id="97" w:author="Vladi Polonsky" w:date="2020-04-06T23:05:00Z"/>
+              <w:rFonts w:ascii="Georgia" w:hAnsi="Georgia"/>
+              <w:spacing w:val="-1"/>
+              <w:sz w:val="32"/>
+              <w:szCs w:val="32"/>
+            </w:rPr>
+          </w:rPrChange>
+        </w:rPr>
+      </w:pPr>
+      <w:ins w:id="98" w:author="Vladi Polonsky" w:date="2020-04-06T23:05:00Z">
+        <w:r>
+          <w:rPr>
+            <w:rPrChange w:id="99" w:author="Vladi Polonsky" w:date="2020-04-06T23:17:00Z">
+              <w:rPr>
+                <w:rFonts w:ascii="Georgia" w:hAnsi="Georgia"/>
+                <w:spacing w:val="-1"/>
+                <w:sz w:val="32"/>
+                <w:szCs w:val="32"/>
+              </w:rPr>
+            </w:rPrChange>
+          </w:rPr>
+          <w:t>Paid third party pricing software is available, but generally you are required to put in your own expected average nightly price (‘base price’), and the algorithm will vary the daily price around that base price on each day depending on day of the week, seasonality, how far away the date is, and other factors.</w:t>
+        </w:r>
+      </w:ins>
+    </w:p>
+    <w:p>
+      <w:pPr>
+        <w:pStyle w:val="im"/>
+        <w:shd w:val="clear" w:color="auto" w:fill="FFFFFF"/>
+        <w:spacing w:before="480" w:beforeAutospacing="0" w:after="0" w:afterAutospacing="0"/>
+        <w:rPr>
+          <w:ins w:id="100" w:author="Vladi Polonsky" w:date="2020-04-06T23:05:00Z"/>
+          <w:rPrChange w:id="101" w:author="Vladi Polonsky" w:date="2020-04-06T23:17:00Z">
+            <w:rPr>
+              <w:ins w:id="102" w:author="Vladi Polonsky" w:date="2020-04-06T23:05:00Z"/>
+              <w:rFonts w:ascii="Georgia" w:hAnsi="Georgia"/>
+              <w:spacing w:val="-1"/>
+              <w:sz w:val="32"/>
+              <w:szCs w:val="32"/>
+            </w:rPr>
+          </w:rPrChange>
+        </w:rPr>
+      </w:pPr>
+      <w:ins w:id="103" w:author="Vladi Polonsky" w:date="2020-04-06T23:05:00Z">
+        <w:r>
+          <w:rPr>
+            <w:rPrChange w:id="104" w:author="Vladi Polonsky" w:date="2020-04-06T23:17:00Z">
+              <w:rPr>
+                <w:rFonts w:ascii="Georgia" w:hAnsi="Georgia"/>
+                <w:spacing w:val="-1"/>
+                <w:sz w:val="32"/>
+                <w:szCs w:val="32"/>
+              </w:rPr>
+            </w:rPrChange>
+          </w:rPr>
+          <w:t>Airbnb pricing is important to get right, particularly in big cities like London where there is lots of competition and even small differences in prices can make a big difference. It is also a difficult thing to do correctly — price too high and no one will book. Price too low and you’ll be missing out on a lot of potential income.</w:t>
+        </w:r>
+      </w:ins>
+    </w:p>
+    <w:p>
+      <w:pPr>
+        <w:pStyle w:val="im"/>
+        <w:shd w:val="clear" w:color="auto" w:fill="FFFFFF"/>
+        <w:spacing w:before="480" w:beforeAutospacing="0" w:after="0" w:afterAutospacing="0"/>
+        <w:rPr>
+          <w:ins w:id="105" w:author="Vladi Polonsky" w:date="2020-04-06T23:05:00Z"/>
+          <w:rPrChange w:id="106" w:author="Vladi Polonsky" w:date="2020-04-06T23:17:00Z">
+            <w:rPr>
+              <w:ins w:id="107" w:author="Vladi Polonsky" w:date="2020-04-06T23:05:00Z"/>
+              <w:rFonts w:ascii="Georgia" w:hAnsi="Georgia"/>
+              <w:spacing w:val="-1"/>
+              <w:sz w:val="32"/>
+              <w:szCs w:val="32"/>
+            </w:rPr>
+          </w:rPrChange>
+        </w:rPr>
+        <w:pPrChange w:id="108" w:author="Vladi Polonsky" w:date="2020-04-06T23:15:00Z">
+          <w:pPr>
+            <w:pStyle w:val="im"/>
+            <w:shd w:val="clear" w:color="auto" w:fill="FFFFFF"/>
+            <w:spacing w:before="480" w:beforeAutospacing="0" w:after="0" w:afterAutospacing="0"/>
+          </w:pPr>
+        </w:pPrChange>
+      </w:pPr>
+      <w:ins w:id="109" w:author="Vladi Polonsky" w:date="2020-04-06T23:05:00Z">
+        <w:r>
+          <w:rPr>
+            <w:rPrChange w:id="110" w:author="Vladi Polonsky" w:date="2020-04-06T23:17:00Z">
+              <w:rPr>
+                <w:rFonts w:ascii="Georgia" w:hAnsi="Georgia"/>
+                <w:spacing w:val="-1"/>
+                <w:sz w:val="32"/>
+                <w:szCs w:val="32"/>
+              </w:rPr>
+            </w:rPrChange>
+          </w:rPr>
+          <w:t xml:space="preserve">This project aims to solve this problem, by using machine learning to predict </w:t>
+        </w:r>
+      </w:ins>
+      <w:ins w:id="111" w:author="Vladi Polonsky" w:date="2020-04-09T16:27:00Z">
+        <w:r>
+          <w:t xml:space="preserve">level of </w:t>
+        </w:r>
+      </w:ins>
+      <w:ins w:id="112" w:author="Vladi Polonsky" w:date="2020-04-06T23:06:00Z">
+        <w:r>
+          <w:rPr>
+            <w:rPrChange w:id="113" w:author="Vladi Polonsky" w:date="2020-04-06T23:17:00Z">
+              <w:rPr>
+                <w:rFonts w:ascii="Georgia" w:hAnsi="Georgia"/>
+                <w:spacing w:val="-1"/>
+                <w:sz w:val="32"/>
+                <w:szCs w:val="32"/>
+              </w:rPr>
+            </w:rPrChange>
+          </w:rPr>
+          <w:t xml:space="preserve">occupation of a </w:t>
+        </w:r>
+      </w:ins>
+      <w:ins w:id="114" w:author="Vladi Polonsky" w:date="2020-04-06T23:07:00Z">
+        <w:r>
+          <w:rPr>
+            <w:rPrChange w:id="115" w:author="Vladi Polonsky" w:date="2020-04-06T23:17:00Z">
+              <w:rPr>
+                <w:rFonts w:ascii="Georgia" w:hAnsi="Georgia"/>
+                <w:spacing w:val="-1"/>
+                <w:sz w:val="32"/>
+                <w:szCs w:val="32"/>
+              </w:rPr>
+            </w:rPrChange>
+          </w:rPr>
+          <w:t xml:space="preserve">property </w:t>
+        </w:r>
+      </w:ins>
+      <w:ins w:id="116" w:author="Vladi Polonsky" w:date="2020-04-06T23:16:00Z">
+        <w:r>
+          <w:rPr>
+            <w:rPrChange w:id="117" w:author="Vladi Polonsky" w:date="2020-04-06T23:17:00Z">
+              <w:rPr>
+                <w:rFonts w:ascii="Georgia" w:hAnsi="Georgia"/>
+                <w:spacing w:val="-1"/>
+                <w:sz w:val="32"/>
+                <w:szCs w:val="32"/>
+              </w:rPr>
+            </w:rPrChange>
+          </w:rPr>
+          <w:t xml:space="preserve">in San-Francisco </w:t>
+        </w:r>
+      </w:ins>
+      <w:ins w:id="118" w:author="Vladi Polonsky" w:date="2020-04-06T23:05:00Z">
+        <w:r>
+          <w:rPr>
+            <w:rPrChange w:id="119" w:author="Vladi Polonsky" w:date="2020-04-06T23:17:00Z">
+              <w:rPr>
+                <w:rFonts w:ascii="Georgia" w:hAnsi="Georgia"/>
+                <w:spacing w:val="-1"/>
+                <w:sz w:val="32"/>
+                <w:szCs w:val="32"/>
+              </w:rPr>
+            </w:rPrChange>
+          </w:rPr>
+          <w:t>base</w:t>
+        </w:r>
+      </w:ins>
+      <w:ins w:id="120" w:author="Vladi Polonsky" w:date="2020-04-06T23:07:00Z">
+        <w:r>
+          <w:rPr>
+            <w:rPrChange w:id="121" w:author="Vladi Polonsky" w:date="2020-04-06T23:17:00Z">
+              <w:rPr>
+                <w:rFonts w:ascii="Georgia" w:hAnsi="Georgia"/>
+                <w:spacing w:val="-1"/>
+                <w:sz w:val="32"/>
+                <w:szCs w:val="32"/>
+              </w:rPr>
+            </w:rPrChange>
+          </w:rPr>
+          <w:t xml:space="preserve">d on </w:t>
+        </w:r>
+      </w:ins>
+      <w:ins w:id="122" w:author="Vladi Polonsky" w:date="2020-04-06T23:08:00Z">
+        <w:r>
+          <w:rPr>
+            <w:rPrChange w:id="123" w:author="Vladi Polonsky" w:date="2020-04-06T23:17:00Z">
+              <w:rPr>
+                <w:rFonts w:ascii="Georgia" w:hAnsi="Georgia"/>
+                <w:spacing w:val="-1"/>
+                <w:sz w:val="32"/>
+                <w:szCs w:val="32"/>
+              </w:rPr>
+            </w:rPrChange>
+          </w:rPr>
+          <w:t>property’s features</w:t>
+        </w:r>
+      </w:ins>
+      <w:ins w:id="124" w:author="Vladi Polonsky" w:date="2020-04-06T23:05:00Z">
+        <w:r>
+          <w:rPr>
+            <w:rPrChange w:id="125" w:author="Vladi Polonsky" w:date="2020-04-06T23:17:00Z">
+              <w:rPr>
+                <w:rFonts w:ascii="Georgia" w:hAnsi="Georgia"/>
+                <w:spacing w:val="-1"/>
+                <w:sz w:val="32"/>
+                <w:szCs w:val="32"/>
+              </w:rPr>
+            </w:rPrChange>
+          </w:rPr>
+          <w:t>.</w:t>
+        </w:r>
+      </w:ins>
+    </w:p>
+    <w:p>
+      <w:pPr>
+        <w:rPr>
+          <w:lang w:val="en-US"/>
+          <w:rPrChange w:id="126" w:author="Vladi Polonsky" w:date="2020-04-06T23:05:00Z">
+            <w:rPr/>
+          </w:rPrChange>
+        </w:rPr>
+      </w:pPr>
     </w:p>
     <w:p>
       <w:pPr>
@@ -200,10 +1357,9 @@
           <w:szCs w:val="32"/>
         </w:rPr>
       </w:pPr>
-      <w:bookmarkStart w:id="2" w:name="_pxccdlzkgmu" w:colFirst="0" w:colLast="0"/>
-      <w:bookmarkEnd w:id="2"/>
-      <w:r>
-        <w:lastRenderedPageBreak/>
+      <w:bookmarkStart w:id="127" w:name="_pxccdlzkgmu" w:colFirst="0" w:colLast="0"/>
+      <w:bookmarkEnd w:id="127"/>
+      <w:r>
         <w:t xml:space="preserve">Methodology </w:t>
       </w:r>
       <w:r>
@@ -218,8 +1374,8 @@
       <w:pPr>
         <w:pStyle w:val="Heading2"/>
       </w:pPr>
-      <w:bookmarkStart w:id="3" w:name="_ot658i95qty1" w:colFirst="0" w:colLast="0"/>
-      <w:bookmarkEnd w:id="3"/>
+      <w:bookmarkStart w:id="128" w:name="_ot658i95qty1" w:colFirst="0" w:colLast="0"/>
+      <w:bookmarkEnd w:id="128"/>
       <w:r>
         <w:t>Data</w:t>
       </w:r>
@@ -227,26 +1383,7 @@
     <w:p/>
     <w:p>
       <w:r>
-        <w:t xml:space="preserve">Here you </w:t>
-      </w:r>
-      <w:proofErr w:type="gramStart"/>
-      <w:r>
-        <w:t>have to</w:t>
-      </w:r>
-      <w:proofErr w:type="gramEnd"/>
-      <w:r>
-        <w:t xml:space="preserve"> describe how do you plan to manipulate the data. </w:t>
-      </w:r>
-      <w:r>
-        <w:t xml:space="preserve">For this you </w:t>
-      </w:r>
-      <w:proofErr w:type="gramStart"/>
-      <w:r>
-        <w:t>have to</w:t>
-      </w:r>
-      <w:proofErr w:type="gramEnd"/>
-      <w:r>
-        <w:t xml:space="preserve"> answer to the following questions:</w:t>
+        <w:t>Here you have to describe how do you plan to manipulate the data. For this you have to answer to the following questions:</w:t>
       </w:r>
     </w:p>
     <w:p>
@@ -301,18 +1438,7 @@
         </w:numPr>
       </w:pPr>
       <w:r>
-        <w:t xml:space="preserve">On which time frames periods </w:t>
-      </w:r>
-      <w:proofErr w:type="gramStart"/>
-      <w:r>
-        <w:t>will your project will</w:t>
-      </w:r>
-      <w:proofErr w:type="gramEnd"/>
-      <w:r>
-        <w:t xml:space="preserve"> be ba</w:t>
-      </w:r>
-      <w:r>
-        <w:t>sed on?</w:t>
+        <w:t>On which time frames periods will your project will be based on?</w:t>
       </w:r>
     </w:p>
     <w:p>
@@ -322,13 +1448,8 @@
           <w:numId w:val="4"/>
         </w:numPr>
       </w:pPr>
-      <w:proofErr w:type="gramStart"/>
-      <w:r>
-        <w:t>Time-frame</w:t>
-      </w:r>
-      <w:proofErr w:type="gramEnd"/>
-      <w:r>
-        <w:t xml:space="preserve"> for training</w:t>
+      <w:r>
+        <w:t>Time-frame for training</w:t>
       </w:r>
     </w:p>
     <w:p>
@@ -338,13 +1459,8 @@
           <w:numId w:val="4"/>
         </w:numPr>
       </w:pPr>
-      <w:proofErr w:type="gramStart"/>
-      <w:r>
-        <w:t>Time-frame</w:t>
-      </w:r>
-      <w:proofErr w:type="gramEnd"/>
-      <w:r>
-        <w:t xml:space="preserve"> for test?</w:t>
+      <w:r>
+        <w:t>Time-frame for test?</w:t>
       </w:r>
     </w:p>
     <w:p>
@@ -454,10 +1570,7 @@
         </w:numPr>
       </w:pPr>
       <w:r>
-        <w:t>How you will deal wit</w:t>
-      </w:r>
-      <w:r>
-        <w:t>h missing values</w:t>
+        <w:t>How you will deal with missing values</w:t>
       </w:r>
     </w:p>
     <w:p>
@@ -466,6 +1579,16 @@
           <w:ilvl w:val="0"/>
           <w:numId w:val="4"/>
         </w:numPr>
+        <w:rPr>
+          <w:ins w:id="129" w:author="Vladi Polonsky" w:date="2020-04-09T15:55:00Z"/>
+          <w:rPrChange w:id="130" w:author="Vladi Polonsky" w:date="2020-04-09T15:55:00Z">
+            <w:rPr>
+              <w:ins w:id="131" w:author="Vladi Polonsky" w:date="2020-04-09T15:55:00Z"/>
+              <w:color w:val="1155CC"/>
+              <w:u w:val="single"/>
+            </w:rPr>
+          </w:rPrChange>
+        </w:rPr>
       </w:pPr>
       <w:r>
         <w:t xml:space="preserve">Add at the end of the protocol (appendix) the </w:t>
@@ -480,28 +1603,1030 @@
         </w:r>
       </w:hyperlink>
     </w:p>
-    <w:p/>
+    <w:p>
+      <w:pPr>
+        <w:shd w:val="clear" w:color="auto" w:fill="FFFFFF"/>
+        <w:spacing w:before="206" w:line="240" w:lineRule="auto"/>
+        <w:rPr>
+          <w:ins w:id="132" w:author="Vladi Polonsky" w:date="2020-04-09T16:13:00Z"/>
+          <w:rFonts w:ascii="Georgia" w:eastAsia="Times New Roman" w:hAnsi="Georgia" w:cs="Times New Roman"/>
+          <w:spacing w:val="-1"/>
+          <w:sz w:val="32"/>
+          <w:szCs w:val="32"/>
+          <w:lang w:val="en-US"/>
+        </w:rPr>
+      </w:pPr>
+      <w:ins w:id="133" w:author="Vladi Polonsky" w:date="2020-04-09T16:01:00Z">
+        <w:r>
+          <w:rPr>
+            <w:rFonts w:ascii="Georgia" w:eastAsia="Times New Roman" w:hAnsi="Georgia" w:cs="Times New Roman"/>
+            <w:spacing w:val="-1"/>
+            <w:sz w:val="32"/>
+            <w:szCs w:val="32"/>
+            <w:lang w:val="en-US"/>
+          </w:rPr>
+          <w:t>The dataset used for this project comes from </w:t>
+        </w:r>
+        <w:r>
+          <w:rPr>
+            <w:rFonts w:ascii="Georgia" w:eastAsia="Times New Roman" w:hAnsi="Georgia" w:cs="Times New Roman"/>
+            <w:spacing w:val="-1"/>
+            <w:sz w:val="32"/>
+            <w:szCs w:val="32"/>
+            <w:lang w:val="en-US"/>
+          </w:rPr>
+          <w:fldChar w:fldCharType="begin"/>
+        </w:r>
+        <w:r>
+          <w:rPr>
+            <w:rFonts w:ascii="Georgia" w:eastAsia="Times New Roman" w:hAnsi="Georgia" w:cs="Times New Roman"/>
+            <w:spacing w:val="-1"/>
+            <w:sz w:val="32"/>
+            <w:szCs w:val="32"/>
+            <w:lang w:val="en-US"/>
+          </w:rPr>
+          <w:instrText xml:space="preserve"> HYPERLINK "https://insideairbnb.com/" \t "_blank" </w:instrText>
+        </w:r>
+        <w:r>
+          <w:rPr>
+            <w:rFonts w:ascii="Georgia" w:eastAsia="Times New Roman" w:hAnsi="Georgia" w:cs="Times New Roman"/>
+            <w:spacing w:val="-1"/>
+            <w:sz w:val="32"/>
+            <w:szCs w:val="32"/>
+            <w:lang w:val="en-US"/>
+          </w:rPr>
+          <w:fldChar w:fldCharType="separate"/>
+        </w:r>
+        <w:r>
+          <w:rPr>
+            <w:rFonts w:ascii="Georgia" w:eastAsia="Times New Roman" w:hAnsi="Georgia" w:cs="Times New Roman"/>
+            <w:color w:val="0000FF"/>
+            <w:spacing w:val="-1"/>
+            <w:sz w:val="32"/>
+            <w:szCs w:val="32"/>
+            <w:u w:val="single"/>
+            <w:lang w:val="en-US"/>
+          </w:rPr>
+          <w:t>Insideairbnb.com</w:t>
+        </w:r>
+        <w:r>
+          <w:rPr>
+            <w:rFonts w:ascii="Georgia" w:eastAsia="Times New Roman" w:hAnsi="Georgia" w:cs="Times New Roman"/>
+            <w:spacing w:val="-1"/>
+            <w:sz w:val="32"/>
+            <w:szCs w:val="32"/>
+            <w:lang w:val="en-US"/>
+          </w:rPr>
+          <w:fldChar w:fldCharType="end"/>
+        </w:r>
+        <w:r>
+          <w:rPr>
+            <w:rFonts w:ascii="Georgia" w:eastAsia="Times New Roman" w:hAnsi="Georgia" w:cs="Times New Roman"/>
+            <w:spacing w:val="-1"/>
+            <w:sz w:val="32"/>
+            <w:szCs w:val="32"/>
+            <w:lang w:val="en-US"/>
+          </w:rPr>
+          <w:t xml:space="preserve">, an anti-Airbnb lobby group that scrapes Airbnb listings, reviews and calendar data from multiple cities around the world. The dataset </w:t>
+        </w:r>
+      </w:ins>
+    </w:p>
+    <w:p>
+      <w:pPr>
+        <w:shd w:val="clear" w:color="auto" w:fill="FFFFFF"/>
+        <w:spacing w:before="206" w:line="240" w:lineRule="auto"/>
+        <w:rPr>
+          <w:ins w:id="134" w:author="Vladi Polonsky" w:date="2020-04-11T14:53:00Z"/>
+          <w:rFonts w:ascii="Georgia" w:eastAsia="Times New Roman" w:hAnsi="Georgia" w:cs="Times New Roman"/>
+          <w:spacing w:val="-1"/>
+          <w:sz w:val="32"/>
+          <w:szCs w:val="32"/>
+          <w:lang w:val="en-US"/>
+        </w:rPr>
+      </w:pPr>
+      <w:ins w:id="135" w:author="Vladi Polonsky" w:date="2020-04-09T16:13:00Z">
+        <w:r>
+          <w:rPr>
+            <w:rFonts w:ascii="Georgia" w:eastAsia="Times New Roman" w:hAnsi="Georgia" w:cs="Times New Roman"/>
+            <w:spacing w:val="-1"/>
+            <w:sz w:val="32"/>
+            <w:szCs w:val="32"/>
+            <w:lang w:val="en-US"/>
+          </w:rPr>
+          <w:t>includes scrapping of San-Fransisco Air</w:t>
+        </w:r>
+      </w:ins>
+      <w:ins w:id="136" w:author="Vladi Polonsky" w:date="2020-04-09T16:14:00Z">
+        <w:r>
+          <w:rPr>
+            <w:rFonts w:ascii="Georgia" w:eastAsia="Times New Roman" w:hAnsi="Georgia" w:cs="Times New Roman"/>
+            <w:spacing w:val="-1"/>
+            <w:sz w:val="32"/>
+            <w:szCs w:val="32"/>
+            <w:lang w:val="en-US"/>
+          </w:rPr>
+          <w:t>bnb listings starting 2015 and ending 2020, and include</w:t>
+        </w:r>
+      </w:ins>
+      <w:ins w:id="137" w:author="Vladi Polonsky" w:date="2020-04-09T16:15:00Z">
+        <w:r>
+          <w:rPr>
+            <w:rFonts w:ascii="Georgia" w:eastAsia="Times New Roman" w:hAnsi="Georgia" w:cs="Times New Roman"/>
+            <w:spacing w:val="-1"/>
+            <w:sz w:val="32"/>
+            <w:szCs w:val="32"/>
+            <w:lang w:val="en-US"/>
+          </w:rPr>
+          <w:t xml:space="preserve">s information on about </w:t>
+        </w:r>
+      </w:ins>
+      <w:ins w:id="138" w:author="Vladi Polonsky" w:date="2020-04-09T16:18:00Z">
+        <w:r>
+          <w:rPr>
+            <w:rFonts w:ascii="Georgia" w:eastAsia="Times New Roman" w:hAnsi="Georgia" w:cs="Times New Roman"/>
+            <w:spacing w:val="-1"/>
+            <w:sz w:val="32"/>
+            <w:szCs w:val="32"/>
+            <w:lang w:val="en-US"/>
+          </w:rPr>
+          <w:t>25,000 listings that were active during this period.</w:t>
+        </w:r>
+      </w:ins>
+    </w:p>
+    <w:p>
+      <w:pPr>
+        <w:shd w:val="clear" w:color="auto" w:fill="FFFFFF"/>
+        <w:spacing w:before="206" w:line="240" w:lineRule="auto"/>
+        <w:rPr>
+          <w:ins w:id="139" w:author="Vladi Polonsky" w:date="2020-04-11T14:54:00Z"/>
+          <w:rFonts w:ascii="Georgia" w:eastAsia="Times New Roman" w:hAnsi="Georgia" w:cs="Times New Roman"/>
+          <w:spacing w:val="-1"/>
+          <w:sz w:val="32"/>
+          <w:szCs w:val="32"/>
+          <w:lang w:val="en-US"/>
+        </w:rPr>
+      </w:pPr>
+      <w:ins w:id="140" w:author="Vladi Polonsky" w:date="2020-04-11T14:53:00Z">
+        <w:r>
+          <w:rPr>
+            <w:rFonts w:ascii="Georgia" w:eastAsia="Times New Roman" w:hAnsi="Georgia" w:cs="Times New Roman"/>
+            <w:spacing w:val="-1"/>
+            <w:sz w:val="32"/>
+            <w:szCs w:val="32"/>
+            <w:lang w:val="en-US"/>
+          </w:rPr>
+          <w:t>Perodic scrapping includes</w:t>
+        </w:r>
+      </w:ins>
+      <w:ins w:id="141" w:author="Vladi Polonsky" w:date="2020-04-11T14:54:00Z">
+        <w:r>
+          <w:rPr>
+            <w:rFonts w:ascii="Georgia" w:eastAsia="Times New Roman" w:hAnsi="Georgia" w:cs="Times New Roman"/>
+            <w:spacing w:val="-1"/>
+            <w:sz w:val="32"/>
+            <w:szCs w:val="32"/>
+            <w:lang w:val="en-US"/>
+          </w:rPr>
+          <w:t>:</w:t>
+        </w:r>
+      </w:ins>
+    </w:p>
+    <w:p>
+      <w:pPr>
+        <w:shd w:val="clear" w:color="auto" w:fill="FFFFFF"/>
+        <w:spacing w:before="206" w:line="240" w:lineRule="auto"/>
+        <w:rPr>
+          <w:ins w:id="142" w:author="Vladi Polonsky" w:date="2020-04-11T14:54:00Z"/>
+          <w:rFonts w:ascii="Georgia" w:eastAsia="Times New Roman" w:hAnsi="Georgia" w:cs="Times New Roman"/>
+          <w:spacing w:val="-1"/>
+          <w:sz w:val="32"/>
+          <w:szCs w:val="32"/>
+          <w:lang w:val="en-US"/>
+        </w:rPr>
+      </w:pPr>
+      <w:ins w:id="143" w:author="Vladi Polonsky" w:date="2020-04-11T14:54:00Z">
+        <w:r>
+          <w:rPr>
+            <w:rFonts w:ascii="Georgia" w:eastAsia="Times New Roman" w:hAnsi="Georgia" w:cs="Times New Roman"/>
+            <w:spacing w:val="-1"/>
+            <w:sz w:val="32"/>
+            <w:szCs w:val="32"/>
+            <w:lang w:val="en-US"/>
+          </w:rPr>
+          <w:t>Listings.csv</w:t>
+        </w:r>
+        <w:r>
+          <w:rPr>
+            <w:rFonts w:ascii="Georgia" w:eastAsia="Times New Roman" w:hAnsi="Georgia" w:cs="Times New Roman"/>
+            <w:spacing w:val="-1"/>
+            <w:sz w:val="32"/>
+            <w:szCs w:val="32"/>
+            <w:lang w:val="en-US"/>
+          </w:rPr>
+          <w:t xml:space="preserve"> – holds </w:t>
+        </w:r>
+      </w:ins>
+      <w:ins w:id="144" w:author="Vladi Polonsky" w:date="2020-04-11T14:57:00Z">
+        <w:r>
+          <w:rPr>
+            <w:rFonts w:ascii="Georgia" w:eastAsia="Times New Roman" w:hAnsi="Georgia" w:cs="Times New Roman"/>
+            <w:spacing w:val="-1"/>
+            <w:sz w:val="32"/>
+            <w:szCs w:val="32"/>
+            <w:lang w:val="en-US"/>
+          </w:rPr>
+          <w:t xml:space="preserve">listings </w:t>
+        </w:r>
+      </w:ins>
+      <w:ins w:id="145" w:author="Vladi Polonsky" w:date="2020-04-11T14:54:00Z">
+        <w:r>
+          <w:rPr>
+            <w:rFonts w:ascii="Georgia" w:eastAsia="Times New Roman" w:hAnsi="Georgia" w:cs="Times New Roman"/>
+            <w:spacing w:val="-1"/>
+            <w:sz w:val="32"/>
+            <w:szCs w:val="32"/>
+            <w:lang w:val="en-US"/>
+          </w:rPr>
+          <w:t xml:space="preserve">description including reviews </w:t>
+        </w:r>
+      </w:ins>
+      <w:ins w:id="146" w:author="Vladi Polonsky" w:date="2020-04-11T14:55:00Z">
+        <w:r>
+          <w:rPr>
+            <w:rFonts w:ascii="Georgia" w:eastAsia="Times New Roman" w:hAnsi="Georgia" w:cs="Times New Roman"/>
+            <w:spacing w:val="-1"/>
+            <w:sz w:val="32"/>
+            <w:szCs w:val="32"/>
+            <w:lang w:val="en-US"/>
+          </w:rPr>
+          <w:t>statistics</w:t>
+        </w:r>
+      </w:ins>
+      <w:ins w:id="147" w:author="Vladi Polonsky" w:date="2020-04-11T14:54:00Z">
+        <w:r>
+          <w:rPr>
+            <w:rFonts w:ascii="Georgia" w:eastAsia="Times New Roman" w:hAnsi="Georgia" w:cs="Times New Roman"/>
+            <w:spacing w:val="-1"/>
+            <w:sz w:val="32"/>
+            <w:szCs w:val="32"/>
+            <w:lang w:val="en-US"/>
+          </w:rPr>
+          <w:t xml:space="preserve"> and ratings</w:t>
+        </w:r>
+      </w:ins>
+    </w:p>
+    <w:p>
+      <w:pPr>
+        <w:shd w:val="clear" w:color="auto" w:fill="FFFFFF"/>
+        <w:spacing w:before="206" w:line="240" w:lineRule="auto"/>
+        <w:rPr>
+          <w:ins w:id="148" w:author="Vladi Polonsky" w:date="2020-04-11T14:55:00Z"/>
+          <w:rFonts w:ascii="Georgia" w:eastAsia="Times New Roman" w:hAnsi="Georgia" w:cs="Times New Roman"/>
+          <w:spacing w:val="-1"/>
+          <w:sz w:val="32"/>
+          <w:szCs w:val="32"/>
+          <w:lang w:val="en-US"/>
+        </w:rPr>
+      </w:pPr>
+      <w:ins w:id="149" w:author="Vladi Polonsky" w:date="2020-04-11T14:54:00Z">
+        <w:r>
+          <w:rPr>
+            <w:rFonts w:ascii="Georgia" w:eastAsia="Times New Roman" w:hAnsi="Georgia" w:cs="Times New Roman"/>
+            <w:spacing w:val="-1"/>
+            <w:sz w:val="32"/>
+            <w:szCs w:val="32"/>
+            <w:lang w:val="en-US"/>
+          </w:rPr>
+          <w:t>Calendar.csv</w:t>
+        </w:r>
+      </w:ins>
+      <w:ins w:id="150" w:author="Vladi Polonsky" w:date="2020-04-11T14:55:00Z">
+        <w:r>
+          <w:rPr>
+            <w:rFonts w:ascii="Georgia" w:eastAsia="Times New Roman" w:hAnsi="Georgia" w:cs="Times New Roman"/>
+            <w:spacing w:val="-1"/>
+            <w:sz w:val="32"/>
+            <w:szCs w:val="32"/>
+            <w:lang w:val="en-US"/>
+          </w:rPr>
+          <w:t xml:space="preserve"> – hold </w:t>
+        </w:r>
+        <w:r>
+          <w:rPr>
+            <w:rFonts w:ascii="Georgia" w:eastAsia="Times New Roman" w:hAnsi="Georgia" w:cs="Times New Roman"/>
+            <w:spacing w:val="-1"/>
+            <w:sz w:val="32"/>
+            <w:szCs w:val="32"/>
+            <w:u w:val="single"/>
+            <w:lang w:val="en-US"/>
+            <w:rPrChange w:id="151" w:author="Vladi Polonsky" w:date="2020-04-11T14:55:00Z">
+              <w:rPr>
+                <w:rFonts w:ascii="Georgia" w:eastAsia="Times New Roman" w:hAnsi="Georgia" w:cs="Times New Roman"/>
+                <w:spacing w:val="-1"/>
+                <w:sz w:val="32"/>
+                <w:szCs w:val="32"/>
+                <w:lang w:val="en-US"/>
+              </w:rPr>
+            </w:rPrChange>
+          </w:rPr>
+          <w:t>future</w:t>
+        </w:r>
+        <w:r>
+          <w:rPr>
+            <w:rFonts w:ascii="Georgia" w:eastAsia="Times New Roman" w:hAnsi="Georgia" w:cs="Times New Roman"/>
+            <w:spacing w:val="-1"/>
+            <w:sz w:val="32"/>
+            <w:szCs w:val="32"/>
+            <w:lang w:val="en-US"/>
+          </w:rPr>
+          <w:t xml:space="preserve"> calendar of the </w:t>
+        </w:r>
+      </w:ins>
+      <w:ins w:id="152" w:author="Vladi Polonsky" w:date="2020-04-11T14:57:00Z">
+        <w:r>
+          <w:rPr>
+            <w:rFonts w:ascii="Georgia" w:eastAsia="Times New Roman" w:hAnsi="Georgia" w:cs="Times New Roman"/>
+            <w:spacing w:val="-1"/>
+            <w:sz w:val="32"/>
+            <w:szCs w:val="32"/>
+            <w:lang w:val="en-US"/>
+          </w:rPr>
+          <w:t xml:space="preserve">listings </w:t>
+        </w:r>
+      </w:ins>
+      <w:ins w:id="153" w:author="Vladi Polonsky" w:date="2020-04-11T14:55:00Z">
+        <w:r>
+          <w:rPr>
+            <w:rFonts w:ascii="Georgia" w:eastAsia="Times New Roman" w:hAnsi="Georgia" w:cs="Times New Roman"/>
+            <w:spacing w:val="-1"/>
+            <w:sz w:val="32"/>
+            <w:szCs w:val="32"/>
+            <w:lang w:val="en-US"/>
+          </w:rPr>
+          <w:t xml:space="preserve">(along with per-day </w:t>
+        </w:r>
+      </w:ins>
+      <w:ins w:id="154" w:author="Vladi Polonsky" w:date="2020-04-11T14:57:00Z">
+        <w:r>
+          <w:rPr>
+            <w:rFonts w:ascii="Georgia" w:eastAsia="Times New Roman" w:hAnsi="Georgia" w:cs="Times New Roman"/>
+            <w:spacing w:val="-1"/>
+            <w:sz w:val="32"/>
+            <w:szCs w:val="32"/>
+            <w:lang w:val="en-US"/>
+          </w:rPr>
+          <w:t>availability and price</w:t>
+        </w:r>
+      </w:ins>
+      <w:bookmarkStart w:id="155" w:name="_GoBack"/>
+      <w:bookmarkEnd w:id="155"/>
+      <w:ins w:id="156" w:author="Vladi Polonsky" w:date="2020-04-11T14:55:00Z">
+        <w:r>
+          <w:rPr>
+            <w:rFonts w:ascii="Georgia" w:eastAsia="Times New Roman" w:hAnsi="Georgia" w:cs="Times New Roman"/>
+            <w:spacing w:val="-1"/>
+            <w:sz w:val="32"/>
+            <w:szCs w:val="32"/>
+            <w:lang w:val="en-US"/>
+          </w:rPr>
+          <w:t>)</w:t>
+        </w:r>
+      </w:ins>
+    </w:p>
+    <w:p>
+      <w:pPr>
+        <w:shd w:val="clear" w:color="auto" w:fill="FFFFFF"/>
+        <w:spacing w:before="206" w:line="240" w:lineRule="auto"/>
+        <w:rPr>
+          <w:ins w:id="157" w:author="Vladi Polonsky" w:date="2020-04-11T14:54:00Z"/>
+          <w:rFonts w:ascii="Georgia" w:eastAsia="Times New Roman" w:hAnsi="Georgia" w:cs="Times New Roman"/>
+          <w:spacing w:val="-1"/>
+          <w:sz w:val="32"/>
+          <w:szCs w:val="32"/>
+          <w:lang w:val="en-US"/>
+        </w:rPr>
+      </w:pPr>
+    </w:p>
+    <w:p>
+      <w:pPr>
+        <w:shd w:val="clear" w:color="auto" w:fill="FFFFFF"/>
+        <w:spacing w:before="206" w:line="240" w:lineRule="auto"/>
+        <w:rPr>
+          <w:ins w:id="158" w:author="Vladi Polonsky" w:date="2020-04-09T16:13:00Z"/>
+          <w:rFonts w:ascii="Georgia" w:eastAsia="Times New Roman" w:hAnsi="Georgia" w:cs="Times New Roman"/>
+          <w:spacing w:val="-1"/>
+          <w:sz w:val="32"/>
+          <w:szCs w:val="32"/>
+          <w:lang w:val="en-US"/>
+        </w:rPr>
+      </w:pPr>
+    </w:p>
+    <w:p>
+      <w:pPr>
+        <w:shd w:val="clear" w:color="auto" w:fill="FFFFFF"/>
+        <w:spacing w:before="480" w:line="240" w:lineRule="auto"/>
+        <w:rPr>
+          <w:ins w:id="159" w:author="Vladi Polonsky" w:date="2020-04-09T16:25:00Z"/>
+          <w:rFonts w:ascii="Georgia" w:eastAsia="Times New Roman" w:hAnsi="Georgia" w:cs="Times New Roman"/>
+          <w:spacing w:val="-1"/>
+          <w:sz w:val="32"/>
+          <w:szCs w:val="32"/>
+          <w:lang w:val="en-US"/>
+        </w:rPr>
+        <w:pPrChange w:id="160" w:author="Vladi Polonsky" w:date="2020-04-09T16:25:00Z">
+          <w:pPr>
+            <w:shd w:val="clear" w:color="auto" w:fill="FFFFFF"/>
+            <w:spacing w:before="480" w:line="240" w:lineRule="auto"/>
+          </w:pPr>
+        </w:pPrChange>
+      </w:pPr>
+      <w:ins w:id="161" w:author="Vladi Polonsky" w:date="2020-04-09T16:25:00Z">
+        <w:r>
+          <w:rPr>
+            <w:rFonts w:ascii="Georgia" w:eastAsia="Times New Roman" w:hAnsi="Georgia" w:cs="Times New Roman"/>
+            <w:spacing w:val="-1"/>
+            <w:sz w:val="32"/>
+            <w:szCs w:val="32"/>
+            <w:lang w:val="en-US"/>
+          </w:rPr>
+          <w:t xml:space="preserve">The data is quite </w:t>
+        </w:r>
+      </w:ins>
+      <w:ins w:id="162" w:author="Vladi Polonsky" w:date="2020-04-09T16:27:00Z">
+        <w:r>
+          <w:rPr>
+            <w:rFonts w:ascii="Georgia" w:eastAsia="Times New Roman" w:hAnsi="Georgia" w:cs="Times New Roman"/>
+            <w:spacing w:val="-1"/>
+            <w:sz w:val="32"/>
+            <w:szCs w:val="32"/>
+            <w:lang w:val="en-US"/>
+          </w:rPr>
+          <w:t>messy and</w:t>
+        </w:r>
+      </w:ins>
+      <w:ins w:id="163" w:author="Vladi Polonsky" w:date="2020-04-09T16:25:00Z">
+        <w:r>
+          <w:rPr>
+            <w:rFonts w:ascii="Georgia" w:eastAsia="Times New Roman" w:hAnsi="Georgia" w:cs="Times New Roman"/>
+            <w:spacing w:val="-1"/>
+            <w:sz w:val="32"/>
+            <w:szCs w:val="32"/>
+            <w:lang w:val="en-US"/>
+          </w:rPr>
+          <w:t xml:space="preserve"> has some limitations. The major one is that it only includes the advertised price (sometimes called the ‘sticker’ price). The sticker price is the overall nightly price that is advertised to potential guests, rather than the actual average amount paid per night by previous guests. </w:t>
+        </w:r>
+      </w:ins>
+    </w:p>
+    <w:p>
+      <w:pPr>
+        <w:shd w:val="clear" w:color="auto" w:fill="FFFFFF"/>
+        <w:spacing w:before="480" w:line="240" w:lineRule="auto"/>
+        <w:rPr>
+          <w:ins w:id="164" w:author="Vladi Polonsky" w:date="2020-04-09T16:19:00Z"/>
+          <w:rFonts w:ascii="Georgia" w:eastAsia="Times New Roman" w:hAnsi="Georgia" w:cs="Times New Roman"/>
+          <w:spacing w:val="-1"/>
+          <w:sz w:val="32"/>
+          <w:szCs w:val="32"/>
+          <w:lang w:val="en-US"/>
+        </w:rPr>
+      </w:pPr>
+      <w:ins w:id="165" w:author="Vladi Polonsky" w:date="2020-04-09T16:20:00Z">
+        <w:r>
+          <w:rPr>
+            <w:rFonts w:ascii="Georgia" w:eastAsia="Times New Roman" w:hAnsi="Georgia" w:cs="Times New Roman"/>
+            <w:spacing w:val="-1"/>
+            <w:sz w:val="32"/>
+            <w:szCs w:val="32"/>
+            <w:lang w:val="en-US"/>
+          </w:rPr>
+          <w:t>Scrapping includes the future calendar of the propertie</w:t>
+        </w:r>
+      </w:ins>
+      <w:ins w:id="166" w:author="Vladi Polonsky" w:date="2020-04-09T16:21:00Z">
+        <w:r>
+          <w:rPr>
+            <w:rFonts w:ascii="Georgia" w:eastAsia="Times New Roman" w:hAnsi="Georgia" w:cs="Times New Roman"/>
+            <w:spacing w:val="-1"/>
+            <w:sz w:val="32"/>
+            <w:szCs w:val="32"/>
+            <w:lang w:val="en-US"/>
+          </w:rPr>
+          <w:t xml:space="preserve">s </w:t>
+        </w:r>
+      </w:ins>
+      <w:ins w:id="167" w:author="Vladi Polonsky" w:date="2020-04-09T16:20:00Z">
+        <w:r>
+          <w:rPr>
+            <w:rFonts w:ascii="Georgia" w:eastAsia="Times New Roman" w:hAnsi="Georgia" w:cs="Times New Roman"/>
+            <w:spacing w:val="-1"/>
+            <w:sz w:val="32"/>
+            <w:szCs w:val="32"/>
+            <w:lang w:val="en-US"/>
+          </w:rPr>
+          <w:t xml:space="preserve">along with </w:t>
+        </w:r>
+      </w:ins>
+      <w:ins w:id="168" w:author="Vladi Polonsky" w:date="2020-04-09T16:21:00Z">
+        <w:r>
+          <w:rPr>
+            <w:rFonts w:ascii="Georgia" w:eastAsia="Times New Roman" w:hAnsi="Georgia" w:cs="Times New Roman"/>
+            <w:spacing w:val="-1"/>
+            <w:sz w:val="32"/>
+            <w:szCs w:val="32"/>
+            <w:lang w:val="en-US"/>
+          </w:rPr>
+          <w:t>the current property, host and reviews details.</w:t>
+        </w:r>
+      </w:ins>
+    </w:p>
+    <w:p>
+      <w:pPr>
+        <w:shd w:val="clear" w:color="auto" w:fill="FFFFFF"/>
+        <w:spacing w:before="480" w:line="240" w:lineRule="auto"/>
+        <w:rPr>
+          <w:ins w:id="169" w:author="Vladi Polonsky" w:date="2020-04-09T16:38:00Z"/>
+          <w:rFonts w:ascii="Georgia" w:eastAsia="Times New Roman" w:hAnsi="Georgia" w:cs="Times New Roman"/>
+          <w:spacing w:val="-1"/>
+          <w:sz w:val="32"/>
+          <w:szCs w:val="32"/>
+          <w:lang w:val="en-US"/>
+        </w:rPr>
+      </w:pPr>
+      <w:ins w:id="170" w:author="Vladi Polonsky" w:date="2020-04-09T16:02:00Z">
+        <w:r>
+          <w:rPr>
+            <w:rFonts w:ascii="Georgia" w:eastAsia="Times New Roman" w:hAnsi="Georgia" w:cs="Times New Roman"/>
+            <w:spacing w:val="-1"/>
+            <w:sz w:val="32"/>
+            <w:szCs w:val="32"/>
+            <w:lang w:val="en-US"/>
+          </w:rPr>
+          <w:t xml:space="preserve">To improve the </w:t>
+        </w:r>
+      </w:ins>
+      <w:ins w:id="171" w:author="Vladi Polonsky" w:date="2020-04-09T16:04:00Z">
+        <w:r>
+          <w:rPr>
+            <w:rFonts w:ascii="Georgia" w:eastAsia="Times New Roman" w:hAnsi="Georgia" w:cs="Times New Roman"/>
+            <w:spacing w:val="-1"/>
+            <w:sz w:val="32"/>
+            <w:szCs w:val="32"/>
+            <w:lang w:val="en-US"/>
+          </w:rPr>
+          <w:t xml:space="preserve">model </w:t>
+        </w:r>
+      </w:ins>
+      <w:ins w:id="172" w:author="Vladi Polonsky" w:date="2020-04-09T16:02:00Z">
+        <w:r>
+          <w:rPr>
+            <w:rFonts w:ascii="Georgia" w:eastAsia="Times New Roman" w:hAnsi="Georgia" w:cs="Times New Roman"/>
+            <w:spacing w:val="-1"/>
+            <w:sz w:val="32"/>
+            <w:szCs w:val="32"/>
+            <w:lang w:val="en-US"/>
+          </w:rPr>
+          <w:t>precision</w:t>
+        </w:r>
+      </w:ins>
+      <w:ins w:id="173" w:author="Vladi Polonsky" w:date="2020-04-09T16:04:00Z">
+        <w:r>
+          <w:rPr>
+            <w:rFonts w:ascii="Georgia" w:eastAsia="Times New Roman" w:hAnsi="Georgia" w:cs="Times New Roman"/>
+            <w:spacing w:val="-1"/>
+            <w:sz w:val="32"/>
+            <w:szCs w:val="32"/>
+            <w:lang w:val="en-US"/>
+          </w:rPr>
+          <w:t xml:space="preserve">, </w:t>
+        </w:r>
+      </w:ins>
+      <w:ins w:id="174" w:author="Vladi Polonsky" w:date="2020-04-09T16:21:00Z">
+        <w:r>
+          <w:rPr>
+            <w:rFonts w:ascii="Georgia" w:eastAsia="Times New Roman" w:hAnsi="Georgia" w:cs="Times New Roman"/>
+            <w:spacing w:val="-1"/>
+            <w:sz w:val="32"/>
+            <w:szCs w:val="32"/>
+            <w:lang w:val="en-US"/>
+          </w:rPr>
+          <w:t xml:space="preserve">property calendar </w:t>
+        </w:r>
+      </w:ins>
+      <w:ins w:id="175" w:author="Vladi Polonsky" w:date="2020-04-09T16:26:00Z">
+        <w:r>
+          <w:rPr>
+            <w:rFonts w:ascii="Georgia" w:eastAsia="Times New Roman" w:hAnsi="Georgia" w:cs="Times New Roman"/>
+            <w:spacing w:val="-1"/>
+            <w:sz w:val="32"/>
+            <w:szCs w:val="32"/>
+            <w:lang w:val="en-US"/>
+          </w:rPr>
+          <w:t xml:space="preserve">was considered </w:t>
+        </w:r>
+      </w:ins>
+      <w:ins w:id="176" w:author="Vladi Polonsky" w:date="2020-04-09T16:22:00Z">
+        <w:r>
+          <w:rPr>
+            <w:rFonts w:ascii="Georgia" w:eastAsia="Times New Roman" w:hAnsi="Georgia" w:cs="Times New Roman"/>
+            <w:spacing w:val="-1"/>
+            <w:sz w:val="32"/>
+            <w:szCs w:val="32"/>
+            <w:lang w:val="en-US"/>
+          </w:rPr>
+          <w:t>from the scrap date (usually first day of the month, till the next scrapping day), in any case</w:t>
+        </w:r>
+      </w:ins>
+      <w:ins w:id="177" w:author="Vladi Polonsky" w:date="2020-04-09T16:23:00Z">
+        <w:r>
+          <w:rPr>
+            <w:rFonts w:ascii="Georgia" w:eastAsia="Times New Roman" w:hAnsi="Georgia" w:cs="Times New Roman"/>
+            <w:spacing w:val="-1"/>
+            <w:sz w:val="32"/>
+            <w:szCs w:val="32"/>
+            <w:lang w:val="en-US"/>
+          </w:rPr>
+          <w:t xml:space="preserve"> pro</w:t>
+        </w:r>
+      </w:ins>
+      <w:ins w:id="178" w:author="Vladi Polonsky" w:date="2020-04-09T16:24:00Z">
+        <w:r>
+          <w:rPr>
+            <w:rFonts w:ascii="Georgia" w:eastAsia="Times New Roman" w:hAnsi="Georgia" w:cs="Times New Roman"/>
+            <w:spacing w:val="-1"/>
+            <w:sz w:val="32"/>
+            <w:szCs w:val="32"/>
+            <w:lang w:val="en-US"/>
+          </w:rPr>
+          <w:t xml:space="preserve">perty’s </w:t>
+        </w:r>
+      </w:ins>
+      <w:ins w:id="179" w:author="Vladi Polonsky" w:date="2020-04-09T16:23:00Z">
+        <w:r>
+          <w:rPr>
+            <w:rFonts w:ascii="Georgia" w:eastAsia="Times New Roman" w:hAnsi="Georgia" w:cs="Times New Roman"/>
+            <w:spacing w:val="-1"/>
+            <w:sz w:val="32"/>
+            <w:szCs w:val="32"/>
+            <w:lang w:val="en-US"/>
+          </w:rPr>
+          <w:t>calendar</w:t>
+        </w:r>
+      </w:ins>
+      <w:ins w:id="180" w:author="Vladi Polonsky" w:date="2020-04-09T16:24:00Z">
+        <w:r>
+          <w:rPr>
+            <w:rFonts w:ascii="Georgia" w:eastAsia="Times New Roman" w:hAnsi="Georgia" w:cs="Times New Roman"/>
+            <w:spacing w:val="-1"/>
+            <w:sz w:val="32"/>
+            <w:szCs w:val="32"/>
+            <w:lang w:val="en-US"/>
+          </w:rPr>
+          <w:t>s are at most one mo</w:t>
+        </w:r>
+        <w:r>
+          <w:rPr>
+            <w:rFonts w:ascii="Georgia" w:eastAsia="Times New Roman" w:hAnsi="Georgia" w:cs="Times New Roman"/>
+            <w:spacing w:val="-1"/>
+            <w:sz w:val="32"/>
+            <w:szCs w:val="32"/>
+            <w:lang w:val="en-US"/>
+          </w:rPr>
+          <w:t>n</w:t>
+        </w:r>
+        <w:r>
+          <w:rPr>
+            <w:rFonts w:ascii="Georgia" w:eastAsia="Times New Roman" w:hAnsi="Georgia" w:cs="Times New Roman"/>
+            <w:spacing w:val="-1"/>
+            <w:sz w:val="32"/>
+            <w:szCs w:val="32"/>
+            <w:lang w:val="en-US"/>
+          </w:rPr>
+          <w:t>th ahead.</w:t>
+        </w:r>
+      </w:ins>
+    </w:p>
+    <w:p>
+      <w:pPr>
+        <w:shd w:val="clear" w:color="auto" w:fill="FFFFFF"/>
+        <w:spacing w:before="480" w:line="240" w:lineRule="auto"/>
+        <w:rPr>
+          <w:ins w:id="181" w:author="Vladi Polonsky" w:date="2020-04-09T16:37:00Z"/>
+          <w:rFonts w:ascii="Georgia" w:eastAsia="Times New Roman" w:hAnsi="Georgia" w:cs="Times New Roman"/>
+          <w:spacing w:val="-1"/>
+          <w:sz w:val="32"/>
+          <w:szCs w:val="32"/>
+          <w:lang w:val="en-US"/>
+        </w:rPr>
+      </w:pPr>
+      <w:ins w:id="182" w:author="Vladi Polonsky" w:date="2020-04-09T16:38:00Z">
+        <w:r>
+          <w:rPr>
+            <w:rFonts w:ascii="Georgia" w:eastAsia="Times New Roman" w:hAnsi="Georgia" w:cs="Times New Roman"/>
+            <w:spacing w:val="-1"/>
+            <w:sz w:val="32"/>
+            <w:szCs w:val="32"/>
+            <w:lang w:val="en-US"/>
+          </w:rPr>
+          <w:t>Subjects inclusions:</w:t>
+        </w:r>
+      </w:ins>
+    </w:p>
+    <w:p>
+      <w:pPr>
+        <w:shd w:val="clear" w:color="auto" w:fill="FFFFFF"/>
+        <w:spacing w:before="480" w:line="240" w:lineRule="auto"/>
+        <w:rPr>
+          <w:ins w:id="183" w:author="Vladi Polonsky" w:date="2020-04-09T16:37:00Z"/>
+          <w:rFonts w:ascii="Georgia" w:eastAsia="Times New Roman" w:hAnsi="Georgia" w:cs="Times New Roman"/>
+          <w:spacing w:val="-1"/>
+          <w:sz w:val="32"/>
+          <w:szCs w:val="32"/>
+          <w:lang w:val="en-US"/>
+        </w:rPr>
+      </w:pPr>
+      <w:ins w:id="184" w:author="Vladi Polonsky" w:date="2020-04-09T16:37:00Z">
+        <w:r>
+          <w:rPr>
+            <w:rFonts w:ascii="Georgia" w:eastAsia="Times New Roman" w:hAnsi="Georgia" w:cs="Times New Roman"/>
+            <w:spacing w:val="-1"/>
+            <w:sz w:val="32"/>
+            <w:szCs w:val="32"/>
+            <w:lang w:val="en-US"/>
+          </w:rPr>
+          <w:t xml:space="preserve"># 1.  Take all the links </w:t>
+        </w:r>
+      </w:ins>
+      <w:ins w:id="185" w:author="Vladi Polonsky" w:date="2020-04-09T16:38:00Z">
+        <w:r>
+          <w:rPr>
+            <w:rFonts w:ascii="Georgia" w:eastAsia="Times New Roman" w:hAnsi="Georgia" w:cs="Times New Roman"/>
+            <w:spacing w:val="-1"/>
+            <w:sz w:val="32"/>
+            <w:szCs w:val="32"/>
+            <w:lang w:val="en-US"/>
+          </w:rPr>
+          <w:t xml:space="preserve">from </w:t>
+        </w:r>
+      </w:ins>
+      <w:ins w:id="186" w:author="Vladi Polonsky" w:date="2020-04-09T16:37:00Z">
+        <w:r>
+          <w:rPr>
+            <w:rFonts w:ascii="Georgia" w:eastAsia="Times New Roman" w:hAnsi="Georgia" w:cs="Times New Roman"/>
+            <w:spacing w:val="-1"/>
+            <w:sz w:val="32"/>
+            <w:szCs w:val="32"/>
+            <w:lang w:val="en-US"/>
+          </w:rPr>
+          <w:t>isideairbnb</w:t>
+        </w:r>
+      </w:ins>
+    </w:p>
+    <w:p>
+      <w:pPr>
+        <w:shd w:val="clear" w:color="auto" w:fill="FFFFFF"/>
+        <w:spacing w:before="480" w:line="240" w:lineRule="auto"/>
+        <w:rPr>
+          <w:ins w:id="187" w:author="Vladi Polonsky" w:date="2020-04-09T16:37:00Z"/>
+          <w:rFonts w:ascii="Georgia" w:eastAsia="Times New Roman" w:hAnsi="Georgia" w:cs="Times New Roman"/>
+          <w:spacing w:val="-1"/>
+          <w:sz w:val="32"/>
+          <w:szCs w:val="32"/>
+          <w:lang w:val="en-US"/>
+        </w:rPr>
+      </w:pPr>
+      <w:ins w:id="188" w:author="Vladi Polonsky" w:date="2020-04-09T16:37:00Z">
+        <w:r>
+          <w:rPr>
+            <w:rFonts w:ascii="Georgia" w:eastAsia="Times New Roman" w:hAnsi="Georgia" w:cs="Times New Roman"/>
+            <w:spacing w:val="-1"/>
+            <w:sz w:val="32"/>
+            <w:szCs w:val="32"/>
+            <w:lang w:val="en-US"/>
+          </w:rPr>
+          <w:t># 2.  Filter only sf</w:t>
+        </w:r>
+      </w:ins>
+      <w:ins w:id="189" w:author="Vladi Polonsky" w:date="2020-04-09T16:38:00Z">
+        <w:r>
+          <w:rPr>
+            <w:rFonts w:ascii="Georgia" w:eastAsia="Times New Roman" w:hAnsi="Georgia" w:cs="Times New Roman"/>
+            <w:spacing w:val="-1"/>
+            <w:sz w:val="32"/>
+            <w:szCs w:val="32"/>
+            <w:lang w:val="en-US"/>
+          </w:rPr>
+          <w:t xml:space="preserve"> (san-fransisco)</w:t>
+        </w:r>
+      </w:ins>
+      <w:ins w:id="190" w:author="Vladi Polonsky" w:date="2020-04-09T16:37:00Z">
+        <w:r>
+          <w:rPr>
+            <w:rFonts w:ascii="Georgia" w:eastAsia="Times New Roman" w:hAnsi="Georgia" w:cs="Times New Roman"/>
+            <w:spacing w:val="-1"/>
+            <w:sz w:val="32"/>
+            <w:szCs w:val="32"/>
+            <w:lang w:val="en-US"/>
+          </w:rPr>
+          <w:t xml:space="preserve"> calendars</w:t>
+        </w:r>
+      </w:ins>
+      <w:ins w:id="191" w:author="Vladi Polonsky" w:date="2020-04-09T16:38:00Z">
+        <w:r>
+          <w:rPr>
+            <w:rFonts w:ascii="Georgia" w:eastAsia="Times New Roman" w:hAnsi="Georgia" w:cs="Times New Roman"/>
+            <w:spacing w:val="-1"/>
+            <w:sz w:val="32"/>
+            <w:szCs w:val="32"/>
+            <w:lang w:val="en-US"/>
+          </w:rPr>
+          <w:t xml:space="preserve"> </w:t>
+        </w:r>
+        <w:r>
+          <w:rPr>
+            <w:rFonts w:ascii="Georgia" w:eastAsia="Times New Roman" w:hAnsi="Georgia" w:cs="Times New Roman"/>
+            <w:spacing w:val="-1"/>
+            <w:sz w:val="32"/>
+            <w:szCs w:val="32"/>
+            <w:lang w:val="en-US"/>
+          </w:rPr>
+          <w:t>(</w:t>
+        </w:r>
+        <w:r>
+          <w:rPr>
+            <w:rFonts w:ascii="Georgia" w:eastAsia="Times New Roman" w:hAnsi="Georgia" w:cs="Times New Roman"/>
+            <w:spacing w:val="-1"/>
+            <w:sz w:val="32"/>
+            <w:szCs w:val="32"/>
+            <w:lang w:val="en-US"/>
+          </w:rPr>
+          <w:t>in Linux shell</w:t>
+        </w:r>
+        <w:r>
+          <w:rPr>
+            <w:rFonts w:ascii="Georgia" w:eastAsia="Times New Roman" w:hAnsi="Georgia" w:cs="Times New Roman"/>
+            <w:spacing w:val="-1"/>
+            <w:sz w:val="32"/>
+            <w:szCs w:val="32"/>
+            <w:lang w:val="en-US"/>
+          </w:rPr>
+          <w:t>)</w:t>
+        </w:r>
+      </w:ins>
+    </w:p>
+    <w:p>
+      <w:pPr>
+        <w:shd w:val="clear" w:color="auto" w:fill="FFFFFF"/>
+        <w:spacing w:before="480" w:line="240" w:lineRule="auto"/>
+        <w:rPr>
+          <w:ins w:id="192" w:author="Vladi Polonsky" w:date="2020-04-09T16:37:00Z"/>
+          <w:rFonts w:ascii="Georgia" w:eastAsia="Times New Roman" w:hAnsi="Georgia" w:cs="Times New Roman"/>
+          <w:spacing w:val="-1"/>
+          <w:sz w:val="32"/>
+          <w:szCs w:val="32"/>
+          <w:lang w:val="en-US"/>
+        </w:rPr>
+      </w:pPr>
+      <w:ins w:id="193" w:author="Vladi Polonsky" w:date="2020-04-09T16:37:00Z">
+        <w:r>
+          <w:rPr>
+            <w:rFonts w:ascii="Georgia" w:eastAsia="Times New Roman" w:hAnsi="Georgia" w:cs="Times New Roman"/>
+            <w:spacing w:val="-1"/>
+            <w:sz w:val="32"/>
+            <w:szCs w:val="32"/>
+            <w:lang w:val="en-US"/>
+          </w:rPr>
+          <w:t>#       grep san-fra insideairbnb.txt |grep calen &gt; sf.calendars</w:t>
+        </w:r>
+      </w:ins>
+    </w:p>
+    <w:p>
+      <w:pPr>
+        <w:shd w:val="clear" w:color="auto" w:fill="FFFFFF"/>
+        <w:spacing w:before="480" w:line="240" w:lineRule="auto"/>
+        <w:rPr>
+          <w:ins w:id="194" w:author="Vladi Polonsky" w:date="2020-04-09T16:37:00Z"/>
+          <w:rFonts w:ascii="Georgia" w:eastAsia="Times New Roman" w:hAnsi="Georgia" w:cs="Times New Roman"/>
+          <w:spacing w:val="-1"/>
+          <w:sz w:val="32"/>
+          <w:szCs w:val="32"/>
+          <w:lang w:val="en-US"/>
+        </w:rPr>
+      </w:pPr>
+      <w:ins w:id="195" w:author="Vladi Polonsky" w:date="2020-04-09T16:37:00Z">
+        <w:r>
+          <w:rPr>
+            <w:rFonts w:ascii="Georgia" w:eastAsia="Times New Roman" w:hAnsi="Georgia" w:cs="Times New Roman"/>
+            <w:spacing w:val="-1"/>
+            <w:sz w:val="32"/>
+            <w:szCs w:val="32"/>
+            <w:lang w:val="en-US"/>
+          </w:rPr>
+          <w:t># 3.  Clean it from html</w:t>
+        </w:r>
+      </w:ins>
+      <w:ins w:id="196" w:author="Vladi Polonsky" w:date="2020-04-09T16:38:00Z">
+        <w:r>
+          <w:rPr>
+            <w:rFonts w:ascii="Georgia" w:eastAsia="Times New Roman" w:hAnsi="Georgia" w:cs="Times New Roman"/>
+            <w:spacing w:val="-1"/>
+            <w:sz w:val="32"/>
+            <w:szCs w:val="32"/>
+            <w:lang w:val="en-US"/>
+          </w:rPr>
+          <w:t xml:space="preserve"> (in Linux sh</w:t>
+        </w:r>
+      </w:ins>
+      <w:ins w:id="197" w:author="Vladi Polonsky" w:date="2020-04-09T16:39:00Z">
+        <w:r>
+          <w:rPr>
+            <w:rFonts w:ascii="Georgia" w:eastAsia="Times New Roman" w:hAnsi="Georgia" w:cs="Times New Roman"/>
+            <w:spacing w:val="-1"/>
+            <w:sz w:val="32"/>
+            <w:szCs w:val="32"/>
+            <w:lang w:val="en-US"/>
+          </w:rPr>
+          <w:t>ell)</w:t>
+        </w:r>
+      </w:ins>
+    </w:p>
+    <w:p>
+      <w:pPr>
+        <w:shd w:val="clear" w:color="auto" w:fill="FFFFFF"/>
+        <w:spacing w:before="480" w:line="240" w:lineRule="auto"/>
+        <w:rPr>
+          <w:ins w:id="198" w:author="Vladi Polonsky" w:date="2020-04-09T16:32:00Z"/>
+          <w:rFonts w:ascii="Georgia" w:eastAsia="Times New Roman" w:hAnsi="Georgia" w:cs="Times New Roman"/>
+          <w:spacing w:val="-1"/>
+          <w:sz w:val="32"/>
+          <w:szCs w:val="32"/>
+          <w:lang w:val="en-US"/>
+        </w:rPr>
+      </w:pPr>
+      <w:ins w:id="199" w:author="Vladi Polonsky" w:date="2020-04-09T16:37:00Z">
+        <w:r>
+          <w:rPr>
+            <w:rFonts w:ascii="Georgia" w:eastAsia="Times New Roman" w:hAnsi="Georgia" w:cs="Times New Roman"/>
+            <w:spacing w:val="-1"/>
+            <w:sz w:val="32"/>
+            <w:szCs w:val="32"/>
+            <w:lang w:val="en-US"/>
+          </w:rPr>
+          <w:t>#       cat sf.calendars | cut -d \" -f2 &gt; sf.calendars.cleaned</w:t>
+        </w:r>
+      </w:ins>
+    </w:p>
+    <w:p>
+      <w:pPr>
+        <w:rPr>
+          <w:ins w:id="200" w:author="Vladi Polonsky" w:date="2020-04-09T16:32:00Z"/>
+          <w:lang w:val="en-US"/>
+        </w:rPr>
+      </w:pPr>
+    </w:p>
+    <w:p>
+      <w:pPr>
+        <w:rPr>
+          <w:del w:id="201" w:author="Vladi Polonsky" w:date="2020-04-09T16:32:00Z"/>
+          <w:lang w:val="en-US"/>
+          <w:rPrChange w:id="202" w:author="Vladi Polonsky" w:date="2020-04-09T16:01:00Z">
+            <w:rPr>
+              <w:del w:id="203" w:author="Vladi Polonsky" w:date="2020-04-09T16:32:00Z"/>
+            </w:rPr>
+          </w:rPrChange>
+        </w:rPr>
+        <w:pPrChange w:id="204" w:author="Vladi Polonsky" w:date="2020-04-09T16:32:00Z">
+          <w:pPr>
+            <w:numPr>
+              <w:numId w:val="4"/>
+            </w:numPr>
+            <w:ind w:left="720" w:hanging="360"/>
+          </w:pPr>
+        </w:pPrChange>
+      </w:pPr>
+    </w:p>
+    <w:p>
+      <w:pPr>
+        <w:rPr>
+          <w:lang w:val="en-US"/>
+          <w:rPrChange w:id="205" w:author="Vladi Polonsky" w:date="2020-04-06T23:15:00Z">
+            <w:rPr/>
+          </w:rPrChange>
+        </w:rPr>
+      </w:pPr>
+    </w:p>
     <w:p>
       <w:pPr>
         <w:pStyle w:val="Heading2"/>
       </w:pPr>
-      <w:bookmarkStart w:id="4" w:name="_iwtvlstcy925" w:colFirst="0" w:colLast="0"/>
-      <w:bookmarkEnd w:id="4"/>
+      <w:bookmarkStart w:id="206" w:name="_iwtvlstcy925" w:colFirst="0" w:colLast="0"/>
+      <w:bookmarkEnd w:id="206"/>
       <w:r>
         <w:t>Models</w:t>
       </w:r>
     </w:p>
     <w:p>
       <w:r>
-        <w:t xml:space="preserve">Here you </w:t>
-      </w:r>
-      <w:proofErr w:type="gramStart"/>
-      <w:r>
-        <w:t>have to</w:t>
-      </w:r>
-      <w:proofErr w:type="gramEnd"/>
-      <w:r>
-        <w:t xml:space="preserve"> describe how do you plan to develop your models:</w:t>
+        <w:t>Here you have to describe how do you plan to develop your models:</w:t>
       </w:r>
     </w:p>
     <w:p>
@@ -512,13 +2637,8 @@
         </w:numPr>
       </w:pPr>
       <w:r>
-        <w:t xml:space="preserve">How do you plan to divide your </w:t>
-      </w:r>
-      <w:proofErr w:type="gramStart"/>
-      <w:r>
-        <w:t>data</w:t>
-      </w:r>
-      <w:proofErr w:type="gramEnd"/>
+        <w:t>How do you plan to divide your data</w:t>
+      </w:r>
     </w:p>
     <w:p>
       <w:pPr>
@@ -561,10 +2681,7 @@
         </w:numPr>
       </w:pPr>
       <w:r>
-        <w:t>What techniq</w:t>
-      </w:r>
-      <w:r>
-        <w:t>ues will you apply to model your outcome?</w:t>
+        <w:t>What techniques will you apply to model your outcome?</w:t>
       </w:r>
     </w:p>
     <w:p>
@@ -630,15 +2747,7 @@
         </w:numPr>
       </w:pPr>
       <w:r>
-        <w:t xml:space="preserve">Do you plan to use </w:t>
-      </w:r>
-      <w:proofErr w:type="spellStart"/>
-      <w:r>
-        <w:t>ensembling</w:t>
-      </w:r>
-      <w:proofErr w:type="spellEnd"/>
-      <w:r>
-        <w:t xml:space="preserve"> or will use your best model?</w:t>
+        <w:t>Do you plan to use ensembling or will use your best model?</w:t>
       </w:r>
     </w:p>
     <w:p/>
@@ -646,10 +2755,9 @@
       <w:pPr>
         <w:pStyle w:val="Heading2"/>
       </w:pPr>
-      <w:bookmarkStart w:id="5" w:name="_g728nfnk66iz" w:colFirst="0" w:colLast="0"/>
-      <w:bookmarkEnd w:id="5"/>
-      <w:r>
-        <w:lastRenderedPageBreak/>
+      <w:bookmarkStart w:id="207" w:name="_g728nfnk66iz" w:colFirst="0" w:colLast="0"/>
+      <w:bookmarkEnd w:id="207"/>
+      <w:r>
         <w:t>Deployment of your model</w:t>
       </w:r>
     </w:p>
@@ -672,13 +2780,8 @@
         </w:numPr>
       </w:pPr>
       <w:r>
-        <w:t xml:space="preserve">Which units will be </w:t>
-      </w:r>
-      <w:proofErr w:type="gramStart"/>
-      <w:r>
-        <w:t>assessed</w:t>
-      </w:r>
-      <w:proofErr w:type="gramEnd"/>
+        <w:t>Which units will be assessed</w:t>
+      </w:r>
     </w:p>
     <w:p>
       <w:pPr>
@@ -710,10 +2813,7 @@
         </w:numPr>
       </w:pPr>
       <w:r>
-        <w:t>How the predic</w:t>
-      </w:r>
-      <w:r>
-        <w:t>tion will be presented to the final user?</w:t>
+        <w:t>How the prediction will be presented to the final user?</w:t>
       </w:r>
     </w:p>
     <w:p>
@@ -757,23 +2857,7 @@
         </w:numPr>
       </w:pPr>
       <w:r>
-        <w:t xml:space="preserve">What will happen in cases where the model </w:t>
-      </w:r>
-      <w:proofErr w:type="gramStart"/>
-      <w:r>
-        <w:t>return</w:t>
-      </w:r>
-      <w:proofErr w:type="gramEnd"/>
-      <w:r>
-        <w:t xml:space="preserve"> a null prediction (</w:t>
-      </w:r>
-      <w:proofErr w:type="spellStart"/>
-      <w:r>
-        <w:t>eg.</w:t>
-      </w:r>
-      <w:proofErr w:type="spellEnd"/>
-      <w:r>
-        <w:t xml:space="preserve"> incomplete data)?</w:t>
+        <w:t>What will happen in cases where the model return a null prediction (eg. incomplete data)?</w:t>
       </w:r>
     </w:p>
     <w:p>
@@ -784,13 +2868,8 @@
         </w:numPr>
       </w:pPr>
       <w:r>
-        <w:t xml:space="preserve">Which models were used and which were selected for the final </w:t>
-      </w:r>
-      <w:proofErr w:type="gramStart"/>
-      <w:r>
-        <w:t>prediction.</w:t>
-      </w:r>
-      <w:proofErr w:type="gramEnd"/>
+        <w:t>Which models were used and which were selected for the final prediction.</w:t>
+      </w:r>
     </w:p>
     <w:p>
       <w:pPr>
@@ -800,13 +2879,8 @@
         </w:numPr>
       </w:pPr>
       <w:r>
-        <w:t xml:space="preserve">Which measurements were used to evaluate the </w:t>
-      </w:r>
-      <w:proofErr w:type="gramStart"/>
-      <w:r>
-        <w:t>prediction.</w:t>
-      </w:r>
-      <w:proofErr w:type="gramEnd"/>
+        <w:t>Which measurements were used to evaluate the prediction.</w:t>
+      </w:r>
     </w:p>
     <w:p>
       <w:pPr>
@@ -829,19 +2903,15 @@
       <w:pPr>
         <w:pStyle w:val="Heading1"/>
       </w:pPr>
-      <w:bookmarkStart w:id="6" w:name="_hzxuzraoqkum" w:colFirst="0" w:colLast="0"/>
-      <w:bookmarkEnd w:id="6"/>
-      <w:r>
-        <w:lastRenderedPageBreak/>
+      <w:bookmarkStart w:id="208" w:name="_hzxuzraoqkum" w:colFirst="0" w:colLast="0"/>
+      <w:bookmarkEnd w:id="208"/>
+      <w:r>
         <w:t>Results</w:t>
       </w:r>
     </w:p>
     <w:p>
       <w:r>
-        <w:t>Here you will present the main re</w:t>
-      </w:r>
-      <w:r>
-        <w:t>sults of all the process. We will describe:</w:t>
+        <w:t>Here you will present the main results of all the process. We will describe:</w:t>
       </w:r>
     </w:p>
     <w:p>
@@ -852,15 +2922,7 @@
         </w:numPr>
       </w:pPr>
       <w:r>
-        <w:t xml:space="preserve">The final amount of data used (total, train, test, </w:t>
-      </w:r>
-      <w:proofErr w:type="spellStart"/>
-      <w:r>
-        <w:t>etc</w:t>
-      </w:r>
-      <w:proofErr w:type="spellEnd"/>
-      <w:r>
-        <w:t>)</w:t>
+        <w:t>The final amount of data used (total, train, test, etc)</w:t>
       </w:r>
     </w:p>
     <w:p>
@@ -871,15 +2933,7 @@
         </w:numPr>
       </w:pPr>
       <w:r>
-        <w:t xml:space="preserve">The </w:t>
-      </w:r>
-      <w:proofErr w:type="gramStart"/>
-      <w:r>
-        <w:t>amount</w:t>
-      </w:r>
-      <w:proofErr w:type="gramEnd"/>
-      <w:r>
-        <w:t xml:space="preserve"> of outliers and the way of treating them,</w:t>
+        <w:t>The amount of outliers and the way of treating them,</w:t>
       </w:r>
     </w:p>
     <w:p>
@@ -901,10 +2955,7 @@
         </w:numPr>
       </w:pPr>
       <w:r>
-        <w:t>The distribution of the data (time</w:t>
-      </w:r>
-      <w:r>
-        <w:t>frames)</w:t>
+        <w:t>The distribution of the data (timeframes)</w:t>
       </w:r>
     </w:p>
     <w:p>
@@ -948,24 +2999,15 @@
       <w:pPr>
         <w:pStyle w:val="Heading1"/>
       </w:pPr>
-      <w:bookmarkStart w:id="7" w:name="_7t3p48axc0w0" w:colFirst="0" w:colLast="0"/>
-      <w:bookmarkEnd w:id="7"/>
-      <w:r>
-        <w:lastRenderedPageBreak/>
+      <w:bookmarkStart w:id="209" w:name="_7t3p48axc0w0" w:colFirst="0" w:colLast="0"/>
+      <w:bookmarkEnd w:id="209"/>
+      <w:r>
         <w:t>Conclusion</w:t>
       </w:r>
     </w:p>
     <w:p>
       <w:r>
-        <w:t xml:space="preserve">Here you will write about how the project began, which were the most important challenges you had when developing the project, and how did you get the final prediction. You </w:t>
-      </w:r>
-      <w:proofErr w:type="gramStart"/>
-      <w:r>
-        <w:t>have to</w:t>
-      </w:r>
-      <w:proofErr w:type="gramEnd"/>
-      <w:r>
-        <w:t xml:space="preserve"> discuss the limitations of the model, when it can be used and when not. </w:t>
+        <w:t xml:space="preserve">Here you will write about how the project began, which were the most important challenges you had when developing the project, and how did you get the final prediction. You have to discuss the limitations of the model, when it can be used and when not. </w:t>
       </w:r>
     </w:p>
     <w:p/>
@@ -1062,7 +3104,6 @@
     <w:r>
       <w:tab/>
     </w:r>
-    <w:proofErr w:type="gramStart"/>
     <w:r>
       <w:tab/>
       <w:t xml:space="preserve">  </w:t>
@@ -1071,28 +3112,7 @@
       <w:rPr>
         <w:color w:val="B7B7B7"/>
       </w:rPr>
-      <w:t>©</w:t>
-    </w:r>
-    <w:proofErr w:type="gramEnd"/>
-    <w:r>
-      <w:rPr>
-        <w:color w:val="B7B7B7"/>
-      </w:rPr>
-      <w:t xml:space="preserve"> Tomas </w:t>
-    </w:r>
-    <w:proofErr w:type="spellStart"/>
-    <w:r>
-      <w:rPr>
-        <w:color w:val="B7B7B7"/>
-      </w:rPr>
-      <w:t>Karpati</w:t>
-    </w:r>
-    <w:proofErr w:type="spellEnd"/>
-    <w:r>
-      <w:rPr>
-        <w:color w:val="B7B7B7"/>
-      </w:rPr>
-      <w:t xml:space="preserve"> MD</w:t>
+      <w:t>© Tomas Karpati MD</w:t>
     </w:r>
   </w:p>
 </w:ftr>
@@ -1132,21 +3152,12 @@
         <w:color w:val="999999"/>
       </w:rPr>
     </w:pPr>
-    <w:proofErr w:type="spellStart"/>
     <w:r>
       <w:rPr>
         <w:rFonts w:ascii="Lobster" w:eastAsia="Lobster" w:hAnsi="Lobster" w:cs="Lobster"/>
         <w:color w:val="999999"/>
       </w:rPr>
-      <w:t>DataScience</w:t>
-    </w:r>
-    <w:proofErr w:type="spellEnd"/>
-    <w:r>
-      <w:rPr>
-        <w:rFonts w:ascii="Lobster" w:eastAsia="Lobster" w:hAnsi="Lobster" w:cs="Lobster"/>
-        <w:color w:val="999999"/>
-      </w:rPr>
-      <w:t xml:space="preserve"> Protocol</w:t>
+      <w:t>DataScience Protocol</w:t>
     </w:r>
   </w:p>
 </w:hdr>
@@ -1268,6 +3279,119 @@
     </w:lvl>
   </w:abstractNum>
   <w:abstractNum w:abstractNumId="1" w15:restartNumberingAfterBreak="0">
+    <w:nsid w:val="029A7203"/>
+    <w:multiLevelType w:val="hybridMultilevel"/>
+    <w:tmpl w:val="4D74E630"/>
+    <w:lvl w:ilvl="0" w:tplc="04090001">
+      <w:start w:val="1"/>
+      <w:numFmt w:val="bullet"/>
+      <w:lvlText w:val=""/>
+      <w:lvlJc w:val="left"/>
+      <w:pPr>
+        <w:ind w:left="720" w:hanging="360"/>
+      </w:pPr>
+      <w:rPr>
+        <w:rFonts w:ascii="Symbol" w:hAnsi="Symbol" w:hint="default"/>
+      </w:rPr>
+    </w:lvl>
+    <w:lvl w:ilvl="1" w:tplc="04090003">
+      <w:start w:val="1"/>
+      <w:numFmt w:val="bullet"/>
+      <w:lvlText w:val="o"/>
+      <w:lvlJc w:val="left"/>
+      <w:pPr>
+        <w:ind w:left="1440" w:hanging="360"/>
+      </w:pPr>
+      <w:rPr>
+        <w:rFonts w:ascii="Courier New" w:hAnsi="Courier New" w:cs="Courier New" w:hint="default"/>
+      </w:rPr>
+    </w:lvl>
+    <w:lvl w:ilvl="2" w:tplc="04090005" w:tentative="1">
+      <w:start w:val="1"/>
+      <w:numFmt w:val="bullet"/>
+      <w:lvlText w:val=""/>
+      <w:lvlJc w:val="left"/>
+      <w:pPr>
+        <w:ind w:left="2160" w:hanging="360"/>
+      </w:pPr>
+      <w:rPr>
+        <w:rFonts w:ascii="Wingdings" w:hAnsi="Wingdings" w:hint="default"/>
+      </w:rPr>
+    </w:lvl>
+    <w:lvl w:ilvl="3" w:tplc="04090001" w:tentative="1">
+      <w:start w:val="1"/>
+      <w:numFmt w:val="bullet"/>
+      <w:lvlText w:val=""/>
+      <w:lvlJc w:val="left"/>
+      <w:pPr>
+        <w:ind w:left="2880" w:hanging="360"/>
+      </w:pPr>
+      <w:rPr>
+        <w:rFonts w:ascii="Symbol" w:hAnsi="Symbol" w:hint="default"/>
+      </w:rPr>
+    </w:lvl>
+    <w:lvl w:ilvl="4" w:tplc="04090003" w:tentative="1">
+      <w:start w:val="1"/>
+      <w:numFmt w:val="bullet"/>
+      <w:lvlText w:val="o"/>
+      <w:lvlJc w:val="left"/>
+      <w:pPr>
+        <w:ind w:left="3600" w:hanging="360"/>
+      </w:pPr>
+      <w:rPr>
+        <w:rFonts w:ascii="Courier New" w:hAnsi="Courier New" w:cs="Courier New" w:hint="default"/>
+      </w:rPr>
+    </w:lvl>
+    <w:lvl w:ilvl="5" w:tplc="04090005" w:tentative="1">
+      <w:start w:val="1"/>
+      <w:numFmt w:val="bullet"/>
+      <w:lvlText w:val=""/>
+      <w:lvlJc w:val="left"/>
+      <w:pPr>
+        <w:ind w:left="4320" w:hanging="360"/>
+      </w:pPr>
+      <w:rPr>
+        <w:rFonts w:ascii="Wingdings" w:hAnsi="Wingdings" w:hint="default"/>
+      </w:rPr>
+    </w:lvl>
+    <w:lvl w:ilvl="6" w:tplc="04090001" w:tentative="1">
+      <w:start w:val="1"/>
+      <w:numFmt w:val="bullet"/>
+      <w:lvlText w:val=""/>
+      <w:lvlJc w:val="left"/>
+      <w:pPr>
+        <w:ind w:left="5040" w:hanging="360"/>
+      </w:pPr>
+      <w:rPr>
+        <w:rFonts w:ascii="Symbol" w:hAnsi="Symbol" w:hint="default"/>
+      </w:rPr>
+    </w:lvl>
+    <w:lvl w:ilvl="7" w:tplc="04090003" w:tentative="1">
+      <w:start w:val="1"/>
+      <w:numFmt w:val="bullet"/>
+      <w:lvlText w:val="o"/>
+      <w:lvlJc w:val="left"/>
+      <w:pPr>
+        <w:ind w:left="5760" w:hanging="360"/>
+      </w:pPr>
+      <w:rPr>
+        <w:rFonts w:ascii="Courier New" w:hAnsi="Courier New" w:cs="Courier New" w:hint="default"/>
+      </w:rPr>
+    </w:lvl>
+    <w:lvl w:ilvl="8" w:tplc="04090005" w:tentative="1">
+      <w:start w:val="1"/>
+      <w:numFmt w:val="bullet"/>
+      <w:lvlText w:val=""/>
+      <w:lvlJc w:val="left"/>
+      <w:pPr>
+        <w:ind w:left="6480" w:hanging="360"/>
+      </w:pPr>
+      <w:rPr>
+        <w:rFonts w:ascii="Wingdings" w:hAnsi="Wingdings" w:hint="default"/>
+      </w:rPr>
+    </w:lvl>
+  </w:abstractNum>
+  <w:abstractNum w:abstractNumId="2" w15:restartNumberingAfterBreak="0">
     <w:nsid w:val="050B388E"/>
     <w:multiLevelType w:val="multilevel"/>
     <w:tmpl w:val="CA9C5EE8"/>
@@ -1380,7 +3504,7 @@
       </w:rPr>
     </w:lvl>
   </w:abstractNum>
-  <w:abstractNum w:abstractNumId="2" w15:restartNumberingAfterBreak="0">
+  <w:abstractNum w:abstractNumId="3" w15:restartNumberingAfterBreak="0">
     <w:nsid w:val="1F49580B"/>
     <w:multiLevelType w:val="multilevel"/>
     <w:tmpl w:val="B0AA1FB6"/>
@@ -1493,7 +3617,269 @@
       </w:rPr>
     </w:lvl>
   </w:abstractNum>
-  <w:abstractNum w:abstractNumId="3" w15:restartNumberingAfterBreak="0">
+  <w:abstractNum w:abstractNumId="4" w15:restartNumberingAfterBreak="0">
+    <w:nsid w:val="2EB93738"/>
+    <w:multiLevelType w:val="multilevel"/>
+    <w:tmpl w:val="336E7C00"/>
+    <w:lvl w:ilvl="0">
+      <w:start w:val="1"/>
+      <w:numFmt w:val="bullet"/>
+      <w:lvlText w:val=""/>
+      <w:lvlJc w:val="left"/>
+      <w:pPr>
+        <w:tabs>
+          <w:tab w:val="num" w:pos="720"/>
+        </w:tabs>
+        <w:ind w:left="720" w:hanging="360"/>
+      </w:pPr>
+      <w:rPr>
+        <w:rFonts w:ascii="Symbol" w:hAnsi="Symbol" w:hint="default"/>
+        <w:sz w:val="20"/>
+      </w:rPr>
+    </w:lvl>
+    <w:lvl w:ilvl="1" w:tentative="1">
+      <w:start w:val="1"/>
+      <w:numFmt w:val="bullet"/>
+      <w:lvlText w:val="o"/>
+      <w:lvlJc w:val="left"/>
+      <w:pPr>
+        <w:tabs>
+          <w:tab w:val="num" w:pos="1440"/>
+        </w:tabs>
+        <w:ind w:left="1440" w:hanging="360"/>
+      </w:pPr>
+      <w:rPr>
+        <w:rFonts w:ascii="Courier New" w:hAnsi="Courier New" w:hint="default"/>
+        <w:sz w:val="20"/>
+      </w:rPr>
+    </w:lvl>
+    <w:lvl w:ilvl="2" w:tentative="1">
+      <w:start w:val="1"/>
+      <w:numFmt w:val="bullet"/>
+      <w:lvlText w:val=""/>
+      <w:lvlJc w:val="left"/>
+      <w:pPr>
+        <w:tabs>
+          <w:tab w:val="num" w:pos="2160"/>
+        </w:tabs>
+        <w:ind w:left="2160" w:hanging="360"/>
+      </w:pPr>
+      <w:rPr>
+        <w:rFonts w:ascii="Wingdings" w:hAnsi="Wingdings" w:hint="default"/>
+        <w:sz w:val="20"/>
+      </w:rPr>
+    </w:lvl>
+    <w:lvl w:ilvl="3" w:tentative="1">
+      <w:start w:val="1"/>
+      <w:numFmt w:val="bullet"/>
+      <w:lvlText w:val=""/>
+      <w:lvlJc w:val="left"/>
+      <w:pPr>
+        <w:tabs>
+          <w:tab w:val="num" w:pos="2880"/>
+        </w:tabs>
+        <w:ind w:left="2880" w:hanging="360"/>
+      </w:pPr>
+      <w:rPr>
+        <w:rFonts w:ascii="Wingdings" w:hAnsi="Wingdings" w:hint="default"/>
+        <w:sz w:val="20"/>
+      </w:rPr>
+    </w:lvl>
+    <w:lvl w:ilvl="4" w:tentative="1">
+      <w:start w:val="1"/>
+      <w:numFmt w:val="bullet"/>
+      <w:lvlText w:val=""/>
+      <w:lvlJc w:val="left"/>
+      <w:pPr>
+        <w:tabs>
+          <w:tab w:val="num" w:pos="3600"/>
+        </w:tabs>
+        <w:ind w:left="3600" w:hanging="360"/>
+      </w:pPr>
+      <w:rPr>
+        <w:rFonts w:ascii="Wingdings" w:hAnsi="Wingdings" w:hint="default"/>
+        <w:sz w:val="20"/>
+      </w:rPr>
+    </w:lvl>
+    <w:lvl w:ilvl="5" w:tentative="1">
+      <w:start w:val="1"/>
+      <w:numFmt w:val="bullet"/>
+      <w:lvlText w:val=""/>
+      <w:lvlJc w:val="left"/>
+      <w:pPr>
+        <w:tabs>
+          <w:tab w:val="num" w:pos="4320"/>
+        </w:tabs>
+        <w:ind w:left="4320" w:hanging="360"/>
+      </w:pPr>
+      <w:rPr>
+        <w:rFonts w:ascii="Wingdings" w:hAnsi="Wingdings" w:hint="default"/>
+        <w:sz w:val="20"/>
+      </w:rPr>
+    </w:lvl>
+    <w:lvl w:ilvl="6" w:tentative="1">
+      <w:start w:val="1"/>
+      <w:numFmt w:val="bullet"/>
+      <w:lvlText w:val=""/>
+      <w:lvlJc w:val="left"/>
+      <w:pPr>
+        <w:tabs>
+          <w:tab w:val="num" w:pos="5040"/>
+        </w:tabs>
+        <w:ind w:left="5040" w:hanging="360"/>
+      </w:pPr>
+      <w:rPr>
+        <w:rFonts w:ascii="Wingdings" w:hAnsi="Wingdings" w:hint="default"/>
+        <w:sz w:val="20"/>
+      </w:rPr>
+    </w:lvl>
+    <w:lvl w:ilvl="7" w:tentative="1">
+      <w:start w:val="1"/>
+      <w:numFmt w:val="bullet"/>
+      <w:lvlText w:val=""/>
+      <w:lvlJc w:val="left"/>
+      <w:pPr>
+        <w:tabs>
+          <w:tab w:val="num" w:pos="5760"/>
+        </w:tabs>
+        <w:ind w:left="5760" w:hanging="360"/>
+      </w:pPr>
+      <w:rPr>
+        <w:rFonts w:ascii="Wingdings" w:hAnsi="Wingdings" w:hint="default"/>
+        <w:sz w:val="20"/>
+      </w:rPr>
+    </w:lvl>
+    <w:lvl w:ilvl="8" w:tentative="1">
+      <w:start w:val="1"/>
+      <w:numFmt w:val="bullet"/>
+      <w:lvlText w:val=""/>
+      <w:lvlJc w:val="left"/>
+      <w:pPr>
+        <w:tabs>
+          <w:tab w:val="num" w:pos="6480"/>
+        </w:tabs>
+        <w:ind w:left="6480" w:hanging="360"/>
+      </w:pPr>
+      <w:rPr>
+        <w:rFonts w:ascii="Wingdings" w:hAnsi="Wingdings" w:hint="default"/>
+        <w:sz w:val="20"/>
+      </w:rPr>
+    </w:lvl>
+  </w:abstractNum>
+  <w:abstractNum w:abstractNumId="5" w15:restartNumberingAfterBreak="0">
+    <w:nsid w:val="3D0D5FDD"/>
+    <w:multiLevelType w:val="hybridMultilevel"/>
+    <w:tmpl w:val="D7DA3DA8"/>
+    <w:lvl w:ilvl="0" w:tplc="04090001">
+      <w:start w:val="1"/>
+      <w:numFmt w:val="bullet"/>
+      <w:lvlText w:val=""/>
+      <w:lvlJc w:val="left"/>
+      <w:pPr>
+        <w:ind w:left="720" w:hanging="360"/>
+      </w:pPr>
+      <w:rPr>
+        <w:rFonts w:ascii="Symbol" w:hAnsi="Symbol" w:hint="default"/>
+      </w:rPr>
+    </w:lvl>
+    <w:lvl w:ilvl="1" w:tplc="04090003" w:tentative="1">
+      <w:start w:val="1"/>
+      <w:numFmt w:val="bullet"/>
+      <w:lvlText w:val="o"/>
+      <w:lvlJc w:val="left"/>
+      <w:pPr>
+        <w:ind w:left="1440" w:hanging="360"/>
+      </w:pPr>
+      <w:rPr>
+        <w:rFonts w:ascii="Courier New" w:hAnsi="Courier New" w:cs="Courier New" w:hint="default"/>
+      </w:rPr>
+    </w:lvl>
+    <w:lvl w:ilvl="2" w:tplc="04090005" w:tentative="1">
+      <w:start w:val="1"/>
+      <w:numFmt w:val="bullet"/>
+      <w:lvlText w:val=""/>
+      <w:lvlJc w:val="left"/>
+      <w:pPr>
+        <w:ind w:left="2160" w:hanging="360"/>
+      </w:pPr>
+      <w:rPr>
+        <w:rFonts w:ascii="Wingdings" w:hAnsi="Wingdings" w:hint="default"/>
+      </w:rPr>
+    </w:lvl>
+    <w:lvl w:ilvl="3" w:tplc="04090001" w:tentative="1">
+      <w:start w:val="1"/>
+      <w:numFmt w:val="bullet"/>
+      <w:lvlText w:val=""/>
+      <w:lvlJc w:val="left"/>
+      <w:pPr>
+        <w:ind w:left="2880" w:hanging="360"/>
+      </w:pPr>
+      <w:rPr>
+        <w:rFonts w:ascii="Symbol" w:hAnsi="Symbol" w:hint="default"/>
+      </w:rPr>
+    </w:lvl>
+    <w:lvl w:ilvl="4" w:tplc="04090003" w:tentative="1">
+      <w:start w:val="1"/>
+      <w:numFmt w:val="bullet"/>
+      <w:lvlText w:val="o"/>
+      <w:lvlJc w:val="left"/>
+      <w:pPr>
+        <w:ind w:left="3600" w:hanging="360"/>
+      </w:pPr>
+      <w:rPr>
+        <w:rFonts w:ascii="Courier New" w:hAnsi="Courier New" w:cs="Courier New" w:hint="default"/>
+      </w:rPr>
+    </w:lvl>
+    <w:lvl w:ilvl="5" w:tplc="04090005" w:tentative="1">
+      <w:start w:val="1"/>
+      <w:numFmt w:val="bullet"/>
+      <w:lvlText w:val=""/>
+      <w:lvlJc w:val="left"/>
+      <w:pPr>
+        <w:ind w:left="4320" w:hanging="360"/>
+      </w:pPr>
+      <w:rPr>
+        <w:rFonts w:ascii="Wingdings" w:hAnsi="Wingdings" w:hint="default"/>
+      </w:rPr>
+    </w:lvl>
+    <w:lvl w:ilvl="6" w:tplc="04090001" w:tentative="1">
+      <w:start w:val="1"/>
+      <w:numFmt w:val="bullet"/>
+      <w:lvlText w:val=""/>
+      <w:lvlJc w:val="left"/>
+      <w:pPr>
+        <w:ind w:left="5040" w:hanging="360"/>
+      </w:pPr>
+      <w:rPr>
+        <w:rFonts w:ascii="Symbol" w:hAnsi="Symbol" w:hint="default"/>
+      </w:rPr>
+    </w:lvl>
+    <w:lvl w:ilvl="7" w:tplc="04090003" w:tentative="1">
+      <w:start w:val="1"/>
+      <w:numFmt w:val="bullet"/>
+      <w:lvlText w:val="o"/>
+      <w:lvlJc w:val="left"/>
+      <w:pPr>
+        <w:ind w:left="5760" w:hanging="360"/>
+      </w:pPr>
+      <w:rPr>
+        <w:rFonts w:ascii="Courier New" w:hAnsi="Courier New" w:cs="Courier New" w:hint="default"/>
+      </w:rPr>
+    </w:lvl>
+    <w:lvl w:ilvl="8" w:tplc="04090005" w:tentative="1">
+      <w:start w:val="1"/>
+      <w:numFmt w:val="bullet"/>
+      <w:lvlText w:val=""/>
+      <w:lvlJc w:val="left"/>
+      <w:pPr>
+        <w:ind w:left="6480" w:hanging="360"/>
+      </w:pPr>
+      <w:rPr>
+        <w:rFonts w:ascii="Wingdings" w:hAnsi="Wingdings" w:hint="default"/>
+      </w:rPr>
+    </w:lvl>
+  </w:abstractNum>
+  <w:abstractNum w:abstractNumId="6" w15:restartNumberingAfterBreak="0">
     <w:nsid w:val="4A381345"/>
     <w:multiLevelType w:val="multilevel"/>
     <w:tmpl w:val="F9CEE96A"/>
@@ -1606,7 +3992,7 @@
       </w:rPr>
     </w:lvl>
   </w:abstractNum>
-  <w:abstractNum w:abstractNumId="4" w15:restartNumberingAfterBreak="0">
+  <w:abstractNum w:abstractNumId="7" w15:restartNumberingAfterBreak="0">
     <w:nsid w:val="69D56613"/>
     <w:multiLevelType w:val="multilevel"/>
     <w:tmpl w:val="70725F82"/>
@@ -1720,21 +4106,38 @@
     </w:lvl>
   </w:abstractNum>
   <w:num w:numId="1">
-    <w:abstractNumId w:val="3"/>
+    <w:abstractNumId w:val="6"/>
   </w:num>
   <w:num w:numId="2">
-    <w:abstractNumId w:val="1"/>
+    <w:abstractNumId w:val="2"/>
   </w:num>
   <w:num w:numId="3">
-    <w:abstractNumId w:val="2"/>
+    <w:abstractNumId w:val="3"/>
   </w:num>
   <w:num w:numId="4">
     <w:abstractNumId w:val="0"/>
   </w:num>
   <w:num w:numId="5">
+    <w:abstractNumId w:val="7"/>
+  </w:num>
+  <w:num w:numId="6">
+    <w:abstractNumId w:val="5"/>
+  </w:num>
+  <w:num w:numId="7">
+    <w:abstractNumId w:val="1"/>
+  </w:num>
+  <w:num w:numId="8">
     <w:abstractNumId w:val="4"/>
   </w:num>
 </w:numbering>
+</file>
+
+<file path=word/people.xml><?xml version="1.0" encoding="utf-8"?>
+<w15:people xmlns:wpc="http://schemas.microsoft.com/office/word/2010/wordprocessingCanvas" xmlns:cx="http://schemas.microsoft.com/office/drawing/2014/chartex" xmlns:cx1="http://schemas.microsoft.com/office/drawing/2015/9/8/chartex" xmlns:cx2="http://schemas.microsoft.com/office/drawing/2015/10/21/chartex" xmlns:cx3="http://schemas.microsoft.com/office/drawing/2016/5/9/chartex" xmlns:cx4="http://schemas.microsoft.com/office/drawing/2016/5/10/chartex" xmlns:cx5="http://schemas.microsoft.com/office/drawing/2016/5/11/chartex" xmlns:cx6="http://schemas.microsoft.com/office/drawing/2016/5/12/chartex" xmlns:cx7="http://schemas.microsoft.com/office/drawing/2016/5/13/chartex" xmlns:cx8="http://schemas.microsoft.com/office/drawing/2016/5/14/chartex" xmlns:mc="http://schemas.openxmlformats.org/markup-compatibility/2006" xmlns:aink="http://schemas.microsoft.com/office/drawing/2016/ink" xmlns:am3d="http://schemas.microsoft.com/office/drawing/2017/model3d" xmlns:o="urn:schemas-microsoft-com:office:office" xmlns:r="http://schemas.openxmlformats.org/officeDocument/2006/relationships" xmlns:m="http://schemas.openxmlformats.org/officeDocument/2006/math" xmlns:v="urn:schemas-microsoft-com:vml" xmlns:wp14="http://schemas.microsoft.com/office/word/2010/wordprocessingDrawing" xmlns:wp="http://schemas.openxmlformats.org/drawingml/2006/wordprocessingDrawing" xmlns:w10="urn:schemas-microsoft-com:office:word" xmlns:w="http://schemas.openxmlformats.org/wordprocessingml/2006/main" xmlns:w14="http://schemas.microsoft.com/office/word/2010/wordml" xmlns:w15="http://schemas.microsoft.com/office/word/2012/wordml" xmlns:w16cid="http://schemas.microsoft.com/office/word/2016/wordml/cid" xmlns:w16se="http://schemas.microsoft.com/office/word/2015/wordml/symex" xmlns:wpg="http://schemas.microsoft.com/office/word/2010/wordprocessingGroup" xmlns:wpi="http://schemas.microsoft.com/office/word/2010/wordprocessingInk" xmlns:wne="http://schemas.microsoft.com/office/word/2006/wordml" xmlns:wps="http://schemas.microsoft.com/office/word/2010/wordprocessingShape" mc:Ignorable="w14 w15 w16se w16cid wp14">
+  <w15:person w15:author="Vladi Polonsky">
+    <w15:presenceInfo w15:providerId="AD" w15:userId="S::VladiP@radware.com::0fb8e8c9-e86d-4592-a79b-c5f3dcbf31db"/>
+  </w15:person>
+</w15:people>
 </file>
 
 <file path=word/styles.xml><?xml version="1.0" encoding="utf-8"?>
@@ -2308,6 +4711,96 @@
       <w:szCs w:val="30"/>
     </w:rPr>
   </w:style>
+  <w:style w:type="character" w:styleId="Hyperlink">
+    <w:name w:val="Hyperlink"/>
+    <w:basedOn w:val="DefaultParagraphFont"/>
+    <w:uiPriority w:val="99"/>
+    <w:unhideWhenUsed/>
+    <w:rsid w:val="001460D1"/>
+    <w:rPr>
+      <w:color w:val="0000FF"/>
+      <w:u w:val="single"/>
+    </w:rPr>
+  </w:style>
+  <w:style w:type="character" w:styleId="UnresolvedMention">
+    <w:name w:val="Unresolved Mention"/>
+    <w:basedOn w:val="DefaultParagraphFont"/>
+    <w:uiPriority w:val="99"/>
+    <w:semiHidden/>
+    <w:unhideWhenUsed/>
+    <w:rsid w:val="001460D1"/>
+    <w:rPr>
+      <w:color w:val="605E5C"/>
+      <w:shd w:val="clear" w:color="auto" w:fill="E1DFDD"/>
+    </w:rPr>
+  </w:style>
+  <w:style w:type="paragraph" w:styleId="ListParagraph">
+    <w:name w:val="List Paragraph"/>
+    <w:basedOn w:val="Normal"/>
+    <w:uiPriority w:val="34"/>
+    <w:qFormat/>
+    <w:rsid w:val="001460D1"/>
+    <w:pPr>
+      <w:ind w:left="720"/>
+      <w:contextualSpacing/>
+    </w:pPr>
+  </w:style>
+  <w:style w:type="paragraph" w:styleId="BalloonText">
+    <w:name w:val="Balloon Text"/>
+    <w:basedOn w:val="Normal"/>
+    <w:link w:val="BalloonTextChar"/>
+    <w:uiPriority w:val="99"/>
+    <w:semiHidden/>
+    <w:unhideWhenUsed/>
+    <w:rsid w:val="001460D1"/>
+    <w:pPr>
+      <w:spacing w:line="240" w:lineRule="auto"/>
+    </w:pPr>
+    <w:rPr>
+      <w:rFonts w:ascii="Segoe UI" w:hAnsi="Segoe UI" w:cs="Segoe UI"/>
+      <w:sz w:val="18"/>
+      <w:szCs w:val="18"/>
+    </w:rPr>
+  </w:style>
+  <w:style w:type="character" w:customStyle="1" w:styleId="BalloonTextChar">
+    <w:name w:val="Balloon Text Char"/>
+    <w:basedOn w:val="DefaultParagraphFont"/>
+    <w:link w:val="BalloonText"/>
+    <w:uiPriority w:val="99"/>
+    <w:semiHidden/>
+    <w:rsid w:val="001460D1"/>
+    <w:rPr>
+      <w:rFonts w:ascii="Segoe UI" w:hAnsi="Segoe UI" w:cs="Segoe UI"/>
+      <w:sz w:val="18"/>
+      <w:szCs w:val="18"/>
+    </w:rPr>
+  </w:style>
+  <w:style w:type="character" w:styleId="FollowedHyperlink">
+    <w:name w:val="FollowedHyperlink"/>
+    <w:basedOn w:val="DefaultParagraphFont"/>
+    <w:uiPriority w:val="99"/>
+    <w:semiHidden/>
+    <w:unhideWhenUsed/>
+    <w:rsid w:val="00697A01"/>
+    <w:rPr>
+      <w:color w:val="800080" w:themeColor="followedHyperlink"/>
+      <w:u w:val="single"/>
+    </w:rPr>
+  </w:style>
+  <w:style w:type="paragraph" w:customStyle="1" w:styleId="im">
+    <w:name w:val="im"/>
+    <w:basedOn w:val="Normal"/>
+    <w:rsid w:val="00A1492F"/>
+    <w:pPr>
+      <w:spacing w:before="100" w:beforeAutospacing="1" w:after="100" w:afterAutospacing="1" w:line="240" w:lineRule="auto"/>
+    </w:pPr>
+    <w:rPr>
+      <w:rFonts w:ascii="Times New Roman" w:eastAsia="Times New Roman" w:hAnsi="Times New Roman" w:cs="Times New Roman"/>
+      <w:sz w:val="24"/>
+      <w:szCs w:val="24"/>
+      <w:lang w:val="en-US"/>
+    </w:rPr>
+  </w:style>
 </w:styles>
 </file>
 

</xml_diff>